<commit_message>
Update CV (a large update)
</commit_message>
<xml_diff>
--- a/src/cv/CV.docx
+++ b/src/cv/CV.docx
@@ -196,7 +196,7 @@
                                 <w:szCs w:val="24"/>
                               </w:rPr>
                             </w:pPr>
-                            <w:hyperlink r:id="rId7" w:history="1">
+                            <w:hyperlink r:id="rId8" w:history="1">
                               <w:r>
                                 <w:rPr>
                                   <w:rStyle w:val="Hyperlink"/>
@@ -205,7 +205,7 @@
                                   <w:szCs w:val="24"/>
                                   <w:lang w:val="en-US"/>
                                 </w:rPr>
-                                <w:t>cv.agramakov.me</w:t>
+                                <w:t>https://agramakov.me/cv</w:t>
                               </w:r>
                             </w:hyperlink>
                           </w:p>
@@ -301,7 +301,7 @@
                                 <w:szCs w:val="24"/>
                                 <w:lang w:val="en-US"/>
                               </w:rPr>
-                              <w:t>03-Oct-2022</w:t>
+                              <w:t>12-Sep-2023</w:t>
                             </w:r>
                             <w:r>
                               <w:rPr>
@@ -485,7 +485,7 @@
                           <w:szCs w:val="24"/>
                         </w:rPr>
                       </w:pPr>
-                      <w:hyperlink r:id="rId8" w:history="1">
+                      <w:hyperlink r:id="rId9" w:history="1">
                         <w:r>
                           <w:rPr>
                             <w:rStyle w:val="Hyperlink"/>
@@ -494,7 +494,7 @@
                             <w:szCs w:val="24"/>
                             <w:lang w:val="en-US"/>
                           </w:rPr>
-                          <w:t>cv.agramakov.me</w:t>
+                          <w:t>https://agramakov.me/cv</w:t>
                         </w:r>
                       </w:hyperlink>
                     </w:p>
@@ -590,7 +590,7 @@
                           <w:szCs w:val="24"/>
                           <w:lang w:val="en-US"/>
                         </w:rPr>
-                        <w:t>03-Oct-2022</w:t>
+                        <w:t>12-Sep-2023</w:t>
                       </w:r>
                       <w:r>
                         <w:rPr>
@@ -864,21 +864,18 @@
             <w:pPr>
               <w:pStyle w:val="Heading3"/>
               <w:jc w:val="left"/>
-              <w:outlineLvl w:val="2"/>
             </w:pPr>
           </w:p>
           <w:p>
             <w:pPr>
               <w:pStyle w:val="Heading3"/>
               <w:jc w:val="left"/>
-              <w:outlineLvl w:val="2"/>
             </w:pPr>
           </w:p>
           <w:p>
             <w:pPr>
               <w:pStyle w:val="Heading3"/>
               <w:jc w:val="left"/>
-              <w:outlineLvl w:val="2"/>
             </w:pPr>
             <w:r>
               <w:t>CONTACT INFO</w:t>
@@ -892,19 +889,16 @@
           <w:p>
             <w:pPr>
               <w:pStyle w:val="Heading3"/>
-              <w:outlineLvl w:val="2"/>
             </w:pPr>
           </w:p>
           <w:p>
             <w:pPr>
               <w:pStyle w:val="Heading3"/>
-              <w:outlineLvl w:val="2"/>
             </w:pPr>
           </w:p>
           <w:p>
             <w:pPr>
               <w:pStyle w:val="Heading3"/>
-              <w:outlineLvl w:val="2"/>
             </w:pPr>
             <w:r>
               <w:t>LINKS</w:t>
@@ -955,7 +949,7 @@
             </w:r>
           </w:p>
           <w:p>
-            <w:hyperlink r:id="rId9" w:history="1">
+            <w:hyperlink r:id="rId10" w:history="1">
               <w:r>
                 <w:rPr>
                   <w:rStyle w:val="Hyperlink"/>
@@ -975,7 +969,7 @@
             <w:tcW w:w="4961" w:type="dxa"/>
           </w:tcPr>
           <w:p>
-            <w:hyperlink r:id="rId10" w:history="1">
+            <w:hyperlink r:id="rId11" w:history="1">
               <w:r>
                 <w:rPr>
                   <w:rStyle w:val="Hyperlink"/>
@@ -994,7 +988,7 @@
             </w:r>
           </w:p>
           <w:p>
-            <w:hyperlink r:id="rId11" w:history="1">
+            <w:hyperlink r:id="rId12" w:history="1">
               <w:r>
                 <w:rPr>
                   <w:rStyle w:val="Hyperlink"/>
@@ -1005,23 +999,15 @@
                 <w:rPr>
                   <w:rStyle w:val="Hyperlink"/>
                 </w:rPr>
-                <w:t>.com/an-</w:t>
+                <w:t>.com/an-dr</w:t>
               </w:r>
-              <w:proofErr w:type="spellStart"/>
-              <w:r>
-                <w:rPr>
-                  <w:rStyle w:val="Hyperlink"/>
-                </w:rPr>
-                <w:t>dr</w:t>
-              </w:r>
-              <w:proofErr w:type="spellEnd"/>
             </w:hyperlink>
           </w:p>
           <w:p>
             <w:r>
               <w:t xml:space="preserve">Personal Site: </w:t>
             </w:r>
-            <w:hyperlink r:id="rId12" w:history="1">
+            <w:hyperlink r:id="rId13" w:history="1">
               <w:r>
                 <w:rPr>
                   <w:rStyle w:val="Hyperlink"/>
@@ -1059,7 +1045,19 @@
         <w:ind w:firstLine="284"/>
       </w:pPr>
       <w:r>
-        <w:t>I am an electronic engineer focused on embedded systems. My experience includes working in small teams and large multinational corporations in different areas (space, aircraft, IoT, semiconductors). I have strong knowledge of C, C++, and Python and a good understanding of electronics from bits to complex electronic systems.</w:t>
+        <w:t>I am an electronic engineer focused on embedded systems. My experience includes working in small teams and large multinational corporations in different areas (space, aircraft, IoT,</w:t>
+      </w:r>
+      <w:r>
+        <w:t xml:space="preserve"> industrial automation,</w:t>
+      </w:r>
+      <w:r>
+        <w:t xml:space="preserve"> semiconductors). </w:t>
+      </w:r>
+      <w:r>
+        <w:br/>
+      </w:r>
+      <w:r>
+        <w:t>I have strong knowledge of C, C++, and Python and a good understanding of electronics from bits to complex electronic systems.</w:t>
       </w:r>
     </w:p>
     <w:p/>
@@ -1348,7 +1346,6 @@
     <w:p/>
     <w:p/>
     <w:p/>
-    <w:p/>
     <w:p>
       <w:r>
         <w:rPr>
@@ -1366,7 +1363,7 @@
       <w:r>
         <w:tab/>
       </w:r>
-      <w:hyperlink r:id="rId13" w:history="1">
+      <w:hyperlink r:id="rId14" w:history="1">
         <w:r>
           <w:rPr>
             <w:rStyle w:val="Hyperlink"/>
@@ -1393,23 +1390,7 @@
           <w:sz w:val="16"/>
           <w:szCs w:val="16"/>
         </w:rPr>
-        <w:t>(</w:t>
-      </w:r>
-      <w:proofErr w:type="gramStart"/>
-      <w:r>
-        <w:rPr>
-          <w:sz w:val="16"/>
-          <w:szCs w:val="16"/>
-        </w:rPr>
-        <w:t>code</w:t>
-      </w:r>
-      <w:proofErr w:type="gramEnd"/>
-      <w:r>
-        <w:rPr>
-          <w:sz w:val="16"/>
-          <w:szCs w:val="16"/>
-        </w:rPr>
-        <w:t xml:space="preserve"> examples, </w:t>
+        <w:t xml:space="preserve">(code examples, </w:t>
       </w:r>
       <w:r>
         <w:rPr>
@@ -1471,10 +1452,422 @@
         <mc:AlternateContent>
           <mc:Choice Requires="wps">
             <w:drawing>
-              <wp:anchor distT="0" distB="0" distL="114300" distR="114300" simplePos="0" relativeHeight="251667455" behindDoc="0" locked="0" layoutInCell="1" allowOverlap="1" wp14:anchorId="1D676C4D" wp14:editId="7A2150A6">
+              <wp:anchor distT="0" distB="0" distL="114300" distR="114300" simplePos="0" relativeHeight="251687936" behindDoc="0" locked="0" layoutInCell="1" allowOverlap="1" wp14:anchorId="7A1D1501" wp14:editId="59058F7F">
                 <wp:simplePos x="0" y="0"/>
                 <wp:positionH relativeFrom="column">
                   <wp:posOffset>-52705</wp:posOffset>
+                </wp:positionH>
+                <wp:positionV relativeFrom="paragraph">
+                  <wp:posOffset>61322</wp:posOffset>
+                </wp:positionV>
+                <wp:extent cx="108000" cy="108000"/>
+                <wp:effectExtent l="0" t="0" r="6350" b="6350"/>
+                <wp:wrapNone/>
+                <wp:docPr id="1163788398" name="Oval 1163788398"/>
+                <wp:cNvGraphicFramePr/>
+                <a:graphic xmlns:a="http://schemas.openxmlformats.org/drawingml/2006/main">
+                  <a:graphicData uri="http://schemas.microsoft.com/office/word/2010/wordprocessingShape">
+                    <wps:wsp>
+                      <wps:cNvSpPr/>
+                      <wps:spPr>
+                        <a:xfrm>
+                          <a:off x="0" y="0"/>
+                          <a:ext cx="108000" cy="108000"/>
+                        </a:xfrm>
+                        <a:prstGeom prst="ellipse">
+                          <a:avLst/>
+                        </a:prstGeom>
+                        <a:solidFill>
+                          <a:schemeClr val="bg1">
+                            <a:lumMod val="65000"/>
+                          </a:schemeClr>
+                        </a:solidFill>
+                        <a:ln w="38100">
+                          <a:noFill/>
+                        </a:ln>
+                      </wps:spPr>
+                      <wps:style>
+                        <a:lnRef idx="2">
+                          <a:schemeClr val="accent1">
+                            <a:shade val="50000"/>
+                          </a:schemeClr>
+                        </a:lnRef>
+                        <a:fillRef idx="1">
+                          <a:schemeClr val="accent1"/>
+                        </a:fillRef>
+                        <a:effectRef idx="0">
+                          <a:schemeClr val="accent1"/>
+                        </a:effectRef>
+                        <a:fontRef idx="minor">
+                          <a:schemeClr val="lt1"/>
+                        </a:fontRef>
+                      </wps:style>
+                      <wps:bodyPr rot="0" spcFirstLastPara="0" vertOverflow="overflow" horzOverflow="overflow" vert="horz" wrap="square" lIns="91440" tIns="45720" rIns="91440" bIns="45720" numCol="1" spcCol="0" rtlCol="0" fromWordArt="0" anchor="ctr" anchorCtr="0" forceAA="0" compatLnSpc="1">
+                        <a:prstTxWarp prst="textNoShape">
+                          <a:avLst/>
+                        </a:prstTxWarp>
+                        <a:noAutofit/>
+                      </wps:bodyPr>
+                    </wps:wsp>
+                  </a:graphicData>
+                </a:graphic>
+                <wp14:sizeRelH relativeFrom="margin">
+                  <wp14:pctWidth>0</wp14:pctWidth>
+                </wp14:sizeRelH>
+                <wp14:sizeRelV relativeFrom="margin">
+                  <wp14:pctHeight>0</wp14:pctHeight>
+                </wp14:sizeRelV>
+              </wp:anchor>
+            </w:drawing>
+          </mc:Choice>
+          <mc:Fallback>
+            <w:pict>
+              <v:oval w14:anchorId="42EEBF3F" id="Oval 1163788398" o:spid="_x0000_s1026" style="position:absolute;margin-left:-4.15pt;margin-top:4.85pt;width:8.5pt;height:8.5pt;z-index:251687936;visibility:visible;mso-wrap-style:square;mso-width-percent:0;mso-height-percent:0;mso-wrap-distance-left:9pt;mso-wrap-distance-top:0;mso-wrap-distance-right:9pt;mso-wrap-distance-bottom:0;mso-position-horizontal:absolute;mso-position-horizontal-relative:text;mso-position-vertical:absolute;mso-position-vertical-relative:text;mso-width-percent:0;mso-height-percent:0;mso-width-relative:margin;mso-height-relative:margin;v-text-anchor:middle" o:gfxdata="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" fillcolor="#a5a5a5 [2092]" stroked="f" strokeweight="3pt">
+                <v:stroke joinstyle="miter"/>
+              </v:oval>
+            </w:pict>
+          </mc:Fallback>
+        </mc:AlternateContent>
+      </w:r>
+      <w:r>
+        <w:rPr>
+          <w:noProof/>
+        </w:rPr>
+        <mc:AlternateContent>
+          <mc:Choice Requires="wps">
+            <w:drawing>
+              <wp:anchor distT="0" distB="0" distL="114300" distR="114300" simplePos="0" relativeHeight="251663360" behindDoc="0" locked="0" layoutInCell="1" allowOverlap="1" wp14:anchorId="54C386DF" wp14:editId="7C595FBD">
+                <wp:simplePos x="0" y="0"/>
+                <wp:positionH relativeFrom="column">
+                  <wp:posOffset>1905</wp:posOffset>
+                </wp:positionH>
+                <wp:positionV relativeFrom="paragraph">
+                  <wp:posOffset>121285</wp:posOffset>
+                </wp:positionV>
+                <wp:extent cx="53340" cy="10908665"/>
+                <wp:effectExtent l="0" t="0" r="22860" b="26035"/>
+                <wp:wrapNone/>
+                <wp:docPr id="4" name="Straight Connector 4"/>
+                <wp:cNvGraphicFramePr/>
+                <a:graphic xmlns:a="http://schemas.openxmlformats.org/drawingml/2006/main">
+                  <a:graphicData uri="http://schemas.microsoft.com/office/word/2010/wordprocessingShape">
+                    <wps:wsp>
+                      <wps:cNvCnPr/>
+                      <wps:spPr>
+                        <a:xfrm>
+                          <a:off x="0" y="0"/>
+                          <a:ext cx="53340" cy="10908665"/>
+                        </a:xfrm>
+                        <a:prstGeom prst="line">
+                          <a:avLst/>
+                        </a:prstGeom>
+                        <a:ln w="19050">
+                          <a:solidFill>
+                            <a:schemeClr val="bg1">
+                              <a:lumMod val="75000"/>
+                            </a:schemeClr>
+                          </a:solidFill>
+                          <a:prstDash val="sysDash"/>
+                        </a:ln>
+                      </wps:spPr>
+                      <wps:style>
+                        <a:lnRef idx="1">
+                          <a:schemeClr val="accent1"/>
+                        </a:lnRef>
+                        <a:fillRef idx="0">
+                          <a:schemeClr val="accent1"/>
+                        </a:fillRef>
+                        <a:effectRef idx="0">
+                          <a:schemeClr val="accent1"/>
+                        </a:effectRef>
+                        <a:fontRef idx="minor">
+                          <a:schemeClr val="tx1"/>
+                        </a:fontRef>
+                      </wps:style>
+                      <wps:bodyPr/>
+                    </wps:wsp>
+                  </a:graphicData>
+                </a:graphic>
+                <wp14:sizeRelH relativeFrom="margin">
+                  <wp14:pctWidth>0</wp14:pctWidth>
+                </wp14:sizeRelH>
+                <wp14:sizeRelV relativeFrom="margin">
+                  <wp14:pctHeight>0</wp14:pctHeight>
+                </wp14:sizeRelV>
+              </wp:anchor>
+            </w:drawing>
+          </mc:Choice>
+          <mc:Fallback>
+            <w:pict>
+              <v:line w14:anchorId="11DB6D87" id="Straight Connector 4" o:spid="_x0000_s1026" style="position:absolute;z-index:251663360;visibility:visible;mso-wrap-style:square;mso-width-percent:0;mso-height-percent:0;mso-wrap-distance-left:9pt;mso-wrap-distance-top:0;mso-wrap-distance-right:9pt;mso-wrap-distance-bottom:0;mso-position-horizontal:absolute;mso-position-horizontal-relative:text;mso-position-vertical:absolute;mso-position-vertical-relative:text;mso-width-percent:0;mso-height-percent:0;mso-width-relative:margin;mso-height-relative:margin" from=".15pt,9.55pt" to="4.35pt,868.5pt" o:gfxdata="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" strokecolor="#bfbfbf [2412]" strokeweight="1.5pt">
+                <v:stroke dashstyle="3 1" joinstyle="miter"/>
+              </v:line>
+            </w:pict>
+          </mc:Fallback>
+        </mc:AlternateContent>
+      </w:r>
+      <w:r>
+        <w:t xml:space="preserve">Senior Embedded Software </w:t>
+      </w:r>
+      <w:r>
+        <w:t>Engineer</w:t>
+      </w:r>
+      <w:r>
+        <w:t xml:space="preserve"> </w:t>
+      </w:r>
+      <w:r>
+        <w:t>(</w:t>
+      </w:r>
+      <w:r>
+        <w:t xml:space="preserve">May </w:t>
+      </w:r>
+      <w:r>
+        <w:t>202</w:t>
+      </w:r>
+      <w:r>
+        <w:t>3</w:t>
+      </w:r>
+      <w:r>
+        <w:t xml:space="preserve"> </w:t>
+      </w:r>
+      <w:r>
+        <w:t>–</w:t>
+      </w:r>
+      <w:r>
+        <w:t xml:space="preserve"> </w:t>
+      </w:r>
+      <w:r>
+        <w:t>Now</w:t>
+      </w:r>
+      <w:r>
+        <w:t>)</w:t>
+      </w:r>
+    </w:p>
+    <w:p>
+      <w:pPr>
+        <w:ind w:left="284"/>
+      </w:pPr>
+      <w:r>
+        <w:t>Company</w:t>
+      </w:r>
+      <w:r>
+        <w:t xml:space="preserve">: </w:t>
+      </w:r>
+      <w:hyperlink r:id="rId15" w:history="1">
+        <w:r>
+          <w:rPr>
+            <w:rStyle w:val="Hyperlink"/>
+          </w:rPr>
+          <w:t>2N TELEKOMUNIKACE</w:t>
+        </w:r>
+      </w:hyperlink>
+      <w:r>
+        <w:t xml:space="preserve">, an </w:t>
+      </w:r>
+      <w:hyperlink r:id="rId16" w:history="1">
+        <w:r>
+          <w:rPr>
+            <w:rStyle w:val="Hyperlink"/>
+            <w:b w:val="0"/>
+            <w:bCs/>
+          </w:rPr>
+          <w:t>Axis</w:t>
+        </w:r>
+      </w:hyperlink>
+      <w:r>
+        <w:t xml:space="preserve"> Company</w:t>
+      </w:r>
+      <w:r>
+        <w:t xml:space="preserve"> </w:t>
+      </w:r>
+      <w:r>
+        <w:t>(</w:t>
+      </w:r>
+      <w:r>
+        <w:t>Prague, Czech Republic</w:t>
+      </w:r>
+      <w:r>
+        <w:t>)</w:t>
+      </w:r>
+    </w:p>
+    <w:p>
+      <w:pPr>
+        <w:ind w:left="1134" w:hanging="850"/>
+        <w:rPr>
+          <w:rFonts w:asciiTheme="majorHAnsi" w:hAnsiTheme="majorHAnsi" w:cstheme="majorHAnsi"/>
+          <w:i/>
+          <w:iCs/>
+        </w:rPr>
+      </w:pPr>
+      <w:r>
+        <w:t>Activity</w:t>
+      </w:r>
+      <w:r>
+        <w:t xml:space="preserve">:  </w:t>
+      </w:r>
+      <w:r>
+        <w:tab/>
+      </w:r>
+      <w:r>
+        <w:tab/>
+      </w:r>
+      <w:r>
+        <w:rPr>
+          <w:rFonts w:asciiTheme="majorHAnsi" w:hAnsiTheme="majorHAnsi" w:cstheme="majorHAnsi"/>
+          <w:i/>
+          <w:iCs/>
+        </w:rPr>
+        <w:t>Firmware development for NFC card readers, fingerprint sensors and other access control devices. Integration of the devices with the main unit Linux software.</w:t>
+      </w:r>
+      <w:r>
+        <w:rPr>
+          <w:rFonts w:asciiTheme="majorHAnsi" w:hAnsiTheme="majorHAnsi" w:cstheme="majorHAnsi"/>
+          <w:i/>
+          <w:iCs/>
+        </w:rPr>
+        <w:t xml:space="preserve"> </w:t>
+      </w:r>
+    </w:p>
+    <w:p>
+      <w:pPr>
+        <w:ind w:left="1134" w:firstLine="306"/>
+        <w:rPr>
+          <w:rFonts w:asciiTheme="majorHAnsi" w:hAnsiTheme="majorHAnsi" w:cstheme="majorHAnsi"/>
+          <w:i/>
+          <w:iCs/>
+        </w:rPr>
+      </w:pPr>
+      <w:r>
+        <w:rPr>
+          <w:rFonts w:asciiTheme="majorHAnsi" w:hAnsiTheme="majorHAnsi" w:cstheme="majorHAnsi"/>
+          <w:i/>
+          <w:iCs/>
+        </w:rPr>
+        <w:t>Besides the development, I’ve revised polished and crystalized the team development workflow, I’ve established an effective information exchange I the team through Confluence</w:t>
+      </w:r>
+      <w:r>
+        <w:rPr>
+          <w:rFonts w:asciiTheme="majorHAnsi" w:hAnsiTheme="majorHAnsi" w:cstheme="majorHAnsi"/>
+          <w:i/>
+          <w:iCs/>
+        </w:rPr>
+        <w:t>, established a team book  library,</w:t>
+      </w:r>
+      <w:r>
+        <w:rPr>
+          <w:rFonts w:asciiTheme="majorHAnsi" w:hAnsiTheme="majorHAnsi" w:cstheme="majorHAnsi"/>
+          <w:i/>
+          <w:iCs/>
+        </w:rPr>
+        <w:t xml:space="preserve"> and currently I’m actively participating in the integration of the AI technologies in the company development practices</w:t>
+      </w:r>
+      <w:r>
+        <w:rPr>
+          <w:rFonts w:asciiTheme="majorHAnsi" w:hAnsiTheme="majorHAnsi" w:cstheme="majorHAnsi"/>
+          <w:i/>
+          <w:iCs/>
+        </w:rPr>
+        <w:t>.</w:t>
+      </w:r>
+    </w:p>
+    <w:p>
+      <w:pPr>
+        <w:ind w:left="284"/>
+      </w:pPr>
+      <w:r>
+        <w:t xml:space="preserve">Tasks: </w:t>
+      </w:r>
+      <w:r>
+        <w:tab/>
+        <w:t>- Firmware development</w:t>
+      </w:r>
+    </w:p>
+    <w:p>
+      <w:pPr>
+        <w:ind w:left="284"/>
+      </w:pPr>
+      <w:r>
+        <w:tab/>
+      </w:r>
+      <w:r>
+        <w:tab/>
+        <w:t>- Extensive debugging</w:t>
+      </w:r>
+    </w:p>
+    <w:p>
+      <w:pPr>
+        <w:ind w:left="284"/>
+      </w:pPr>
+      <w:r>
+        <w:tab/>
+      </w:r>
+      <w:r>
+        <w:tab/>
+        <w:t>- Code review</w:t>
+      </w:r>
+    </w:p>
+    <w:p>
+      <w:pPr>
+        <w:ind w:left="284"/>
+      </w:pPr>
+      <w:r>
+        <w:tab/>
+      </w:r>
+      <w:r>
+        <w:tab/>
+        <w:t>- Providing help and support to teammates</w:t>
+      </w:r>
+    </w:p>
+    <w:p>
+      <w:pPr>
+        <w:ind w:left="284"/>
+      </w:pPr>
+      <w:r>
+        <w:t>Technologies</w:t>
+      </w:r>
+      <w:r>
+        <w:t xml:space="preserve">: </w:t>
+      </w:r>
+      <w:r>
+        <w:t xml:space="preserve">C/C++; </w:t>
+      </w:r>
+      <w:r>
+        <w:t>STM32</w:t>
+      </w:r>
+      <w:r>
+        <w:t>;</w:t>
+      </w:r>
+      <w:r>
+        <w:t xml:space="preserve"> ARM</w:t>
+      </w:r>
+      <w:r>
+        <w:t>; NFC; RFID;</w:t>
+      </w:r>
+      <w:r>
+        <w:t xml:space="preserve"> GIT</w:t>
+      </w:r>
+      <w:r>
+        <w:t>; SAFe; SCRUM;</w:t>
+      </w:r>
+    </w:p>
+    <w:p/>
+    <w:p>
+      <w:pPr>
+        <w:pStyle w:val="Heading2"/>
+        <w:ind w:left="284"/>
+      </w:pPr>
+      <w:r>
+        <w:rPr>
+          <w:noProof/>
+          <w:color w:val="00A4A0"/>
+        </w:rPr>
+        <mc:AlternateContent>
+          <mc:Choice Requires="wps">
+            <w:drawing>
+              <wp:anchor distT="0" distB="0" distL="114300" distR="114300" simplePos="0" relativeHeight="251667455" behindDoc="0" locked="0" layoutInCell="1" allowOverlap="1" wp14:anchorId="1D676C4D" wp14:editId="14631CCA">
+                <wp:simplePos x="0" y="0"/>
+                <wp:positionH relativeFrom="column">
+                  <wp:posOffset>-41873</wp:posOffset>
                 </wp:positionH>
                 <wp:positionV relativeFrom="paragraph">
                   <wp:posOffset>50165</wp:posOffset>
@@ -1541,7 +1934,7 @@
           </mc:Choice>
           <mc:Fallback>
             <w:pict>
-              <v:oval w14:anchorId="5D5EEE79" id="Oval 3" o:spid="_x0000_s1026" style="position:absolute;margin-left:-4.15pt;margin-top:3.95pt;width:8.5pt;height:8.5pt;z-index:251667455;visibility:visible;mso-wrap-style:square;mso-width-percent:0;mso-height-percent:0;mso-wrap-distance-left:9pt;mso-wrap-distance-top:0;mso-wrap-distance-right:9pt;mso-wrap-distance-bottom:0;mso-position-horizontal:absolute;mso-position-horizontal-relative:text;mso-position-vertical:absolute;mso-position-vertical-relative:text;mso-width-percent:0;mso-height-percent:0;mso-width-relative:margin;mso-height-relative:margin;v-text-anchor:middle" o:gfxdata="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" fillcolor="#a5a5a5 [2092]" stroked="f" strokeweight="3pt">
+              <v:oval w14:anchorId="4900E2E0" id="Oval 3" o:spid="_x0000_s1026" style="position:absolute;margin-left:-3.3pt;margin-top:3.95pt;width:8.5pt;height:8.5pt;z-index:251667455;visibility:visible;mso-wrap-style:square;mso-width-percent:0;mso-height-percent:0;mso-wrap-distance-left:9pt;mso-wrap-distance-top:0;mso-wrap-distance-right:9pt;mso-wrap-distance-bottom:0;mso-position-horizontal:absolute;mso-position-horizontal-relative:text;mso-position-vertical:absolute;mso-position-vertical-relative:text;mso-width-percent:0;mso-height-percent:0;mso-width-relative:margin;mso-height-relative:margin;v-text-anchor:middle" o:gfxdata="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" fillcolor="#a5a5a5 [2092]" stroked="f" strokeweight="3pt">
                 <v:stroke joinstyle="miter"/>
               </v:oval>
             </w:pict>
@@ -1549,33 +1942,486 @@
         </mc:AlternateContent>
       </w:r>
       <w:r>
+        <w:t xml:space="preserve">Senior Embedded Software </w:t>
+      </w:r>
+      <w:r>
+        <w:t>Engineer (</w:t>
+      </w:r>
+      <w:r>
+        <w:t>February</w:t>
+      </w:r>
+      <w:r>
+        <w:t xml:space="preserve"> 2021 </w:t>
+      </w:r>
+      <w:r>
+        <w:t>–</w:t>
+      </w:r>
+      <w:r>
+        <w:t xml:space="preserve"> </w:t>
+      </w:r>
+      <w:r>
+        <w:t>April 2023</w:t>
+      </w:r>
+      <w:r>
+        <w:t>)</w:t>
+      </w:r>
+    </w:p>
+    <w:p>
+      <w:pPr>
+        <w:ind w:left="284"/>
+      </w:pPr>
+      <w:r>
+        <w:t>Company</w:t>
+      </w:r>
+      <w:r>
+        <w:t xml:space="preserve">: </w:t>
+      </w:r>
+      <w:hyperlink r:id="rId17" w:history="1">
+        <w:r>
+          <w:rPr>
+            <w:rStyle w:val="Hyperlink"/>
+          </w:rPr>
+          <w:t>Rockwell Automation</w:t>
+        </w:r>
+      </w:hyperlink>
+      <w:r>
+        <w:t xml:space="preserve"> </w:t>
+      </w:r>
+      <w:r>
+        <w:t>(</w:t>
+      </w:r>
+      <w:r>
+        <w:t>Prague, Czech Republic</w:t>
+      </w:r>
+      <w:r>
+        <w:t>)</w:t>
+      </w:r>
+    </w:p>
+    <w:p>
+      <w:pPr>
+        <w:ind w:left="1134" w:hanging="850"/>
+        <w:rPr>
+          <w:rFonts w:asciiTheme="majorHAnsi" w:hAnsiTheme="majorHAnsi" w:cstheme="majorHAnsi"/>
+          <w:i/>
+          <w:iCs/>
+        </w:rPr>
+      </w:pPr>
+      <w:r>
+        <w:t>Activity</w:t>
+      </w:r>
+      <w:r>
+        <w:t xml:space="preserve">: </w:t>
+      </w:r>
+      <w:r>
+        <w:t xml:space="preserve"> </w:t>
+      </w:r>
+      <w:r>
+        <w:tab/>
+      </w:r>
+      <w:r>
+        <w:tab/>
+      </w:r>
+      <w:r>
+        <w:rPr>
+          <w:rFonts w:asciiTheme="majorHAnsi" w:hAnsiTheme="majorHAnsi" w:cstheme="majorHAnsi"/>
+          <w:i/>
+          <w:iCs/>
+        </w:rPr>
+        <w:t>Development of firmware for industrial automation computers</w:t>
+      </w:r>
+      <w:r>
+        <w:rPr>
+          <w:i/>
+          <w:iCs/>
+        </w:rPr>
+        <w:t>.</w:t>
+      </w:r>
+      <w:r>
+        <w:rPr>
+          <w:i/>
+          <w:iCs/>
+        </w:rPr>
+        <w:t xml:space="preserve"> </w:t>
+      </w:r>
+      <w:r>
+        <w:rPr>
+          <w:rFonts w:asciiTheme="majorHAnsi" w:hAnsiTheme="majorHAnsi" w:cstheme="majorHAnsi"/>
+          <w:i/>
+          <w:iCs/>
+        </w:rPr>
+        <w:t>The main feature I’ve been working on is the Sequence Manager</w:t>
+      </w:r>
+      <w:r>
+        <w:rPr>
+          <w:rFonts w:asciiTheme="majorHAnsi" w:hAnsiTheme="majorHAnsi" w:cstheme="majorHAnsi"/>
+          <w:i/>
+          <w:iCs/>
+        </w:rPr>
+        <w:t xml:space="preserve"> and implementation of the OSDP protocol support</w:t>
+      </w:r>
+      <w:r>
+        <w:rPr>
+          <w:rFonts w:asciiTheme="majorHAnsi" w:hAnsiTheme="majorHAnsi" w:cstheme="majorHAnsi"/>
+          <w:i/>
+          <w:iCs/>
+        </w:rPr>
+        <w:t xml:space="preserve">. </w:t>
+      </w:r>
+      <w:r>
+        <w:rPr>
+          <w:rFonts w:asciiTheme="majorHAnsi" w:hAnsiTheme="majorHAnsi" w:cstheme="majorHAnsi"/>
+          <w:i/>
+          <w:iCs/>
+        </w:rPr>
+        <w:t>The Sequence Manager plays a pivotal role in empowering controller users to organize complex technological processes into easily manageable sequences and subsequently provide step-by-step implementations for each sequence.</w:t>
+      </w:r>
+    </w:p>
+    <w:p>
+      <w:pPr>
+        <w:ind w:left="1134"/>
+        <w:rPr>
+          <w:rFonts w:asciiTheme="majorHAnsi" w:hAnsiTheme="majorHAnsi" w:cstheme="majorHAnsi"/>
+          <w:i/>
+          <w:iCs/>
+        </w:rPr>
+      </w:pPr>
+      <w:r>
+        <w:rPr>
+          <w:rFonts w:asciiTheme="majorHAnsi" w:hAnsiTheme="majorHAnsi" w:cstheme="majorHAnsi"/>
+          <w:i/>
+          <w:iCs/>
+        </w:rPr>
+        <w:t xml:space="preserve">Besides software development (about 80 closed stories and 40 exceptions) and code reviews (more than 100 </w:t>
+      </w:r>
+      <w:r>
+        <w:rPr>
+          <w:rFonts w:asciiTheme="majorHAnsi" w:hAnsiTheme="majorHAnsi" w:cstheme="majorHAnsi"/>
+          <w:i/>
+          <w:iCs/>
+        </w:rPr>
+        <w:t>reviews</w:t>
+      </w:r>
+      <w:r>
+        <w:rPr>
+          <w:rFonts w:asciiTheme="majorHAnsi" w:hAnsiTheme="majorHAnsi" w:cstheme="majorHAnsi"/>
+          <w:i/>
+          <w:iCs/>
+        </w:rPr>
+        <w:t>)</w:t>
+      </w:r>
+      <w:r>
+        <w:rPr>
+          <w:rFonts w:asciiTheme="majorHAnsi" w:hAnsiTheme="majorHAnsi" w:cstheme="majorHAnsi"/>
+          <w:i/>
+          <w:iCs/>
+        </w:rPr>
+        <w:t>,</w:t>
+      </w:r>
+      <w:r>
+        <w:rPr>
+          <w:rFonts w:asciiTheme="majorHAnsi" w:hAnsiTheme="majorHAnsi" w:cstheme="majorHAnsi"/>
+          <w:i/>
+          <w:iCs/>
+        </w:rPr>
+        <w:t xml:space="preserve"> </w:t>
+      </w:r>
+      <w:r>
+        <w:rPr>
+          <w:rFonts w:asciiTheme="majorHAnsi" w:hAnsiTheme="majorHAnsi" w:cstheme="majorHAnsi"/>
+          <w:i/>
+          <w:iCs/>
+        </w:rPr>
+        <w:t>I have actively engaged in fostering a positive team culture and driving organizational improvements within the company. Some of the key initiatives I have undertaken include:</w:t>
+      </w:r>
+    </w:p>
+    <w:p>
+      <w:pPr>
+        <w:pStyle w:val="ListParagraph"/>
+        <w:numPr>
+          <w:ilvl w:val="0"/>
+          <w:numId w:val="2"/>
+        </w:numPr>
+        <w:rPr>
+          <w:rFonts w:asciiTheme="majorHAnsi" w:hAnsiTheme="majorHAnsi" w:cstheme="majorHAnsi"/>
+          <w:i/>
+          <w:iCs/>
+        </w:rPr>
+      </w:pPr>
+      <w:r>
+        <w:rPr>
+          <w:rFonts w:asciiTheme="majorHAnsi" w:hAnsiTheme="majorHAnsi" w:cstheme="majorHAnsi"/>
+          <w:b/>
+          <w:bCs/>
+          <w:i/>
+          <w:iCs/>
+        </w:rPr>
+        <w:t>Revamping the New Employee Onboarding Process</w:t>
+      </w:r>
+      <w:r>
+        <w:rPr>
+          <w:rFonts w:asciiTheme="majorHAnsi" w:hAnsiTheme="majorHAnsi" w:cstheme="majorHAnsi"/>
+          <w:i/>
+          <w:iCs/>
+        </w:rPr>
+        <w:t>: I played a crucial role in revitalizing the onboarding process for new employees, ensuring a smooth transition for developers worldwide.</w:t>
+      </w:r>
+    </w:p>
+    <w:p>
+      <w:pPr>
+        <w:pStyle w:val="ListParagraph"/>
+        <w:numPr>
+          <w:ilvl w:val="0"/>
+          <w:numId w:val="2"/>
+        </w:numPr>
+        <w:rPr>
+          <w:rFonts w:asciiTheme="majorHAnsi" w:hAnsiTheme="majorHAnsi" w:cstheme="majorHAnsi"/>
+          <w:i/>
+          <w:iCs/>
+        </w:rPr>
+      </w:pPr>
+      <w:r>
+        <w:rPr>
+          <w:rFonts w:asciiTheme="majorHAnsi" w:hAnsiTheme="majorHAnsi" w:cstheme="majorHAnsi"/>
+          <w:b/>
+          <w:bCs/>
+          <w:i/>
+          <w:iCs/>
+        </w:rPr>
+        <w:t>Creating a Learning-Supportive Environment</w:t>
+      </w:r>
+      <w:r>
+        <w:rPr>
+          <w:rFonts w:asciiTheme="majorHAnsi" w:hAnsiTheme="majorHAnsi" w:cstheme="majorHAnsi"/>
+          <w:i/>
+          <w:iCs/>
+        </w:rPr>
+        <w:t>: Collaborating with the team lead, I established an environment that promotes continuous learning within the team. This involved organizing regular team-wide learning sessions and allocating dedicated time for individual learning endeavors. I personally led five learning sessions to facilitate knowledge sharing and growth.</w:t>
+      </w:r>
+    </w:p>
+    <w:p>
+      <w:pPr>
+        <w:pStyle w:val="ListParagraph"/>
+        <w:numPr>
+          <w:ilvl w:val="0"/>
+          <w:numId w:val="2"/>
+        </w:numPr>
+        <w:rPr>
+          <w:rFonts w:asciiTheme="majorHAnsi" w:hAnsiTheme="majorHAnsi" w:cstheme="majorHAnsi"/>
+          <w:i/>
+          <w:iCs/>
+        </w:rPr>
+      </w:pPr>
+      <w:r>
+        <w:rPr>
+          <w:rFonts w:asciiTheme="majorHAnsi" w:hAnsiTheme="majorHAnsi" w:cstheme="majorHAnsi"/>
+          <w:b/>
+          <w:bCs/>
+          <w:i/>
+          <w:iCs/>
+        </w:rPr>
+        <w:t>Enhancing Team Communication and Collaboration</w:t>
+      </w:r>
+      <w:r>
+        <w:rPr>
+          <w:rFonts w:asciiTheme="majorHAnsi" w:hAnsiTheme="majorHAnsi" w:cstheme="majorHAnsi"/>
+          <w:i/>
+          <w:iCs/>
+        </w:rPr>
+        <w:t>: To foster effective communication and collaboration, I introduced a series of meetings for reviewing team rules, synchronizing efforts at the start of each sprint, and ensuring alignment midway through. These meetings have proven invaluable in streamlining our development processes.</w:t>
+      </w:r>
+    </w:p>
+    <w:p>
+      <w:pPr>
+        <w:pStyle w:val="ListParagraph"/>
+        <w:numPr>
+          <w:ilvl w:val="0"/>
+          <w:numId w:val="2"/>
+        </w:numPr>
+        <w:rPr>
+          <w:rFonts w:asciiTheme="majorHAnsi" w:hAnsiTheme="majorHAnsi" w:cstheme="majorHAnsi"/>
+          <w:i/>
+          <w:iCs/>
+        </w:rPr>
+      </w:pPr>
+      <w:r>
+        <w:rPr>
+          <w:rFonts w:asciiTheme="majorHAnsi" w:hAnsiTheme="majorHAnsi" w:cstheme="majorHAnsi"/>
+          <w:b/>
+          <w:bCs/>
+          <w:i/>
+          <w:iCs/>
+        </w:rPr>
+        <w:t>Developing an Extensive Team Documentation Space</w:t>
+      </w:r>
+      <w:r>
+        <w:rPr>
+          <w:rFonts w:asciiTheme="majorHAnsi" w:hAnsiTheme="majorHAnsi" w:cstheme="majorHAnsi"/>
+          <w:i/>
+          <w:iCs/>
+        </w:rPr>
+        <w:t>: Recognizing the importance of easy access to information, I spearheaded the development of a comprehensive team documentation repository. This resource ensures that team members have quick and convenient access to critical information, enabling smoother project execution and knowledge sharing.</w:t>
+      </w:r>
+    </w:p>
+    <w:p>
+      <w:pPr>
+        <w:ind w:left="284"/>
+      </w:pPr>
+      <w:r>
+        <w:t xml:space="preserve">Tasks: </w:t>
+      </w:r>
+      <w:r>
+        <w:tab/>
+        <w:t xml:space="preserve">- Development of </w:t>
+      </w:r>
+      <w:r>
+        <w:t xml:space="preserve">MISRA </w:t>
+      </w:r>
+      <w:r>
+        <w:t xml:space="preserve">compatible firmware </w:t>
+      </w:r>
+      <w:r>
+        <w:t>code according to the High-Level</w:t>
+      </w:r>
+      <w:r>
+        <w:t xml:space="preserve"> </w:t>
+      </w:r>
+      <w:r>
+        <w:t>documentation</w:t>
+      </w:r>
+    </w:p>
+    <w:p>
+      <w:pPr>
+        <w:ind w:left="284"/>
+      </w:pPr>
+      <w:r>
+        <w:tab/>
+      </w:r>
+      <w:r>
+        <w:tab/>
+        <w:t xml:space="preserve">- </w:t>
+      </w:r>
+      <w:r>
+        <w:t>Development of tests</w:t>
+      </w:r>
+    </w:p>
+    <w:p>
+      <w:pPr>
+        <w:ind w:left="284"/>
+      </w:pPr>
+      <w:r>
+        <w:tab/>
+      </w:r>
+      <w:r>
+        <w:tab/>
+        <w:t>- Code review</w:t>
+      </w:r>
+    </w:p>
+    <w:p>
+      <w:pPr>
+        <w:ind w:left="284"/>
+      </w:pPr>
+      <w:r>
+        <w:tab/>
+      </w:r>
+      <w:r>
+        <w:tab/>
+        <w:t>- Providing help and support to teammates</w:t>
+      </w:r>
+    </w:p>
+    <w:p>
+      <w:pPr>
+        <w:ind w:left="284"/>
+      </w:pPr>
+      <w:r>
+        <w:t>Technologies</w:t>
+      </w:r>
+      <w:r>
+        <w:t xml:space="preserve">: </w:t>
+      </w:r>
+      <w:r>
+        <w:t xml:space="preserve">C/C++; Python; GIT; ARM; ABOS; </w:t>
+      </w:r>
+      <w:r>
+        <w:t xml:space="preserve">OSDP; </w:t>
+      </w:r>
+      <w:r>
+        <w:t>PLC; MISRA</w:t>
+      </w:r>
+      <w:r>
+        <w:t xml:space="preserve"> C; MISRA C++</w:t>
+      </w:r>
+      <w:r>
+        <w:t xml:space="preserve">; </w:t>
+      </w:r>
+      <w:r>
+        <w:t>Studio 5000 Logix Designer</w:t>
+      </w:r>
+      <w:r>
+        <w:t xml:space="preserve">; </w:t>
+      </w:r>
+      <w:r>
+        <w:t>Common Industrial Protocol (CIP)</w:t>
+      </w:r>
+      <w:r>
+        <w:t>; SAFe; SCRUM</w:t>
+      </w:r>
+    </w:p>
+    <w:p>
+      <w:pPr>
+        <w:ind w:left="284"/>
+      </w:pPr>
+    </w:p>
+    <w:p>
+      <w:pPr>
+        <w:spacing w:after="160" w:line="259" w:lineRule="auto"/>
+        <w:contextualSpacing w:val="0"/>
+        <w:jc w:val="left"/>
+        <w:rPr>
+          <w:rFonts w:asciiTheme="majorHAnsi" w:eastAsiaTheme="majorEastAsia" w:hAnsiTheme="majorHAnsi" w:cstheme="majorBidi"/>
+          <w:b/>
+          <w:color w:val="404040" w:themeColor="text1" w:themeTint="BF"/>
+          <w:sz w:val="26"/>
+          <w:szCs w:val="26"/>
+        </w:rPr>
+      </w:pPr>
+      <w:r>
+        <w:br w:type="page"/>
+      </w:r>
+    </w:p>
+    <w:p>
+      <w:pPr>
+        <w:pStyle w:val="Heading2"/>
+        <w:ind w:left="284"/>
+      </w:pPr>
+      <w:r>
         <w:rPr>
           <w:noProof/>
         </w:rPr>
+        <w:lastRenderedPageBreak/>
         <mc:AlternateContent>
           <mc:Choice Requires="wps">
             <w:drawing>
-              <wp:anchor distT="0" distB="0" distL="114300" distR="114300" simplePos="0" relativeHeight="251663360" behindDoc="0" locked="0" layoutInCell="1" allowOverlap="1" wp14:anchorId="54C386DF" wp14:editId="7B784DB6">
+              <wp:anchor distT="0" distB="0" distL="114300" distR="114300" simplePos="0" relativeHeight="251660287" behindDoc="0" locked="0" layoutInCell="1" allowOverlap="1" wp14:anchorId="36586E93" wp14:editId="4CAF846E">
                 <wp:simplePos x="0" y="0"/>
                 <wp:positionH relativeFrom="column">
-                  <wp:posOffset>0</wp:posOffset>
+                  <wp:posOffset>-7100</wp:posOffset>
                 </wp:positionH>
                 <wp:positionV relativeFrom="paragraph">
-                  <wp:posOffset>119151</wp:posOffset>
+                  <wp:posOffset>-228831</wp:posOffset>
                 </wp:positionV>
-                <wp:extent cx="0" cy="8897040"/>
-                <wp:effectExtent l="0" t="0" r="23495" b="34290"/>
+                <wp:extent cx="50077" cy="8436956"/>
+                <wp:effectExtent l="0" t="0" r="26670" b="21590"/>
                 <wp:wrapNone/>
-                <wp:docPr id="4" name="Straight Connector 4"/>
+                <wp:docPr id="11" name="Straight Connector 11"/>
                 <wp:cNvGraphicFramePr/>
                 <a:graphic xmlns:a="http://schemas.openxmlformats.org/drawingml/2006/main">
                   <a:graphicData uri="http://schemas.microsoft.com/office/word/2010/wordprocessingShape">
                     <wps:wsp>
                       <wps:cNvCnPr/>
                       <wps:spPr>
-                        <a:xfrm>
+                        <a:xfrm flipH="1">
                           <a:off x="0" y="0"/>
-                          <a:ext cx="0" cy="8897040"/>
+                          <a:ext cx="50077" cy="8436956"/>
                         </a:xfrm>
                         <a:prstGeom prst="line">
                           <a:avLst/>
@@ -1618,7 +2464,7 @@
           </mc:Choice>
           <mc:Fallback>
             <w:pict>
-              <v:line w14:anchorId="2EA0DC03" id="Straight Connector 4" o:spid="_x0000_s1026" style="position:absolute;z-index:251663360;visibility:visible;mso-wrap-style:square;mso-width-percent:0;mso-height-percent:0;mso-wrap-distance-left:9pt;mso-wrap-distance-top:0;mso-wrap-distance-right:9pt;mso-wrap-distance-bottom:0;mso-position-horizontal:absolute;mso-position-horizontal-relative:text;mso-position-vertical:absolute;mso-position-vertical-relative:text;mso-width-percent:0;mso-height-percent:0;mso-width-relative:margin;mso-height-relative:margin" from="0,9.4pt" to="0,709.95pt" o:gfxdata="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" strokecolor="#bfbfbf [2412]" strokeweight="1.5pt">
+              <v:line w14:anchorId="4AD9C776" id="Straight Connector 11" o:spid="_x0000_s1026" style="position:absolute;flip:x;z-index:251660287;visibility:visible;mso-wrap-style:square;mso-width-percent:0;mso-height-percent:0;mso-wrap-distance-left:9pt;mso-wrap-distance-top:0;mso-wrap-distance-right:9pt;mso-wrap-distance-bottom:0;mso-position-horizontal:absolute;mso-position-horizontal-relative:text;mso-position-vertical:absolute;mso-position-vertical-relative:text;mso-width-percent:0;mso-height-percent:0;mso-width-relative:margin;mso-height-relative:margin" from="-.55pt,-18pt" to="3.4pt,646.35pt" o:gfxdata="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" strokecolor="#bfbfbf [2412]" strokeweight="1.5pt">
                 <v:stroke dashstyle="3 1" joinstyle="miter"/>
               </v:line>
             </w:pict>
@@ -1626,288 +2472,6 @@
         </mc:AlternateContent>
       </w:r>
       <w:r>
-        <w:t xml:space="preserve">Senior Embedded Software </w:t>
-      </w:r>
-      <w:r>
-        <w:t>Engineer (</w:t>
-      </w:r>
-      <w:r>
-        <w:t>February</w:t>
-      </w:r>
-      <w:r>
-        <w:t xml:space="preserve"> 2021 - Now)</w:t>
-      </w:r>
-    </w:p>
-    <w:p>
-      <w:pPr>
-        <w:ind w:left="284"/>
-      </w:pPr>
-      <w:r>
-        <w:t>Company</w:t>
-      </w:r>
-      <w:r>
-        <w:t xml:space="preserve">: </w:t>
-      </w:r>
-      <w:hyperlink r:id="rId14" w:history="1">
-        <w:r>
-          <w:rPr>
-            <w:rStyle w:val="Hyperlink"/>
-          </w:rPr>
-          <w:t>Rockwell Automation</w:t>
-        </w:r>
-      </w:hyperlink>
-      <w:r>
-        <w:t xml:space="preserve"> </w:t>
-      </w:r>
-      <w:r>
-        <w:t>(</w:t>
-      </w:r>
-      <w:r>
-        <w:t>Prague, Czech Republic</w:t>
-      </w:r>
-      <w:r>
-        <w:t>)</w:t>
-      </w:r>
-    </w:p>
-    <w:p>
-      <w:pPr>
-        <w:ind w:left="1134" w:hanging="850"/>
-        <w:rPr>
-          <w:rFonts w:asciiTheme="majorHAnsi" w:hAnsiTheme="majorHAnsi" w:cstheme="majorHAnsi"/>
-          <w:i/>
-          <w:iCs/>
-        </w:rPr>
-      </w:pPr>
-      <w:r>
-        <w:t>Activity</w:t>
-      </w:r>
-      <w:r>
-        <w:t xml:space="preserve">: </w:t>
-      </w:r>
-      <w:r>
-        <w:t xml:space="preserve"> </w:t>
-      </w:r>
-      <w:r>
-        <w:tab/>
-      </w:r>
-      <w:r>
-        <w:tab/>
-      </w:r>
-      <w:r>
-        <w:rPr>
-          <w:rFonts w:asciiTheme="majorHAnsi" w:hAnsiTheme="majorHAnsi" w:cstheme="majorHAnsi"/>
-          <w:i/>
-          <w:iCs/>
-        </w:rPr>
-        <w:t>Development of firmware for industrial automation computers</w:t>
-      </w:r>
-      <w:r>
-        <w:rPr>
-          <w:i/>
-          <w:iCs/>
-        </w:rPr>
-        <w:t>.</w:t>
-      </w:r>
-      <w:r>
-        <w:rPr>
-          <w:i/>
-          <w:iCs/>
-        </w:rPr>
-        <w:t xml:space="preserve"> </w:t>
-      </w:r>
-      <w:r>
-        <w:rPr>
-          <w:rFonts w:asciiTheme="majorHAnsi" w:hAnsiTheme="majorHAnsi" w:cstheme="majorHAnsi"/>
-          <w:i/>
-          <w:iCs/>
-        </w:rPr>
-        <w:t xml:space="preserve">The main feature I’ve been working on is the Sequence Manager. </w:t>
-      </w:r>
-      <w:r>
-        <w:rPr>
-          <w:rFonts w:asciiTheme="majorHAnsi" w:hAnsiTheme="majorHAnsi" w:cstheme="majorHAnsi"/>
-          <w:i/>
-          <w:iCs/>
-        </w:rPr>
-        <w:t>Sequence Manager</w:t>
-      </w:r>
-      <w:r>
-        <w:rPr>
-          <w:rFonts w:asciiTheme="majorHAnsi" w:hAnsiTheme="majorHAnsi" w:cstheme="majorHAnsi"/>
-          <w:i/>
-          <w:iCs/>
-        </w:rPr>
-        <w:t xml:space="preserve"> allows controller users to arrange a technological process in common-purpose sequences and then provide an implementation for each sequence step. For example, the user can specify a sequence for baking conveyer and use different equipment (and hence different set of phases) to produce different bakery products.</w:t>
-      </w:r>
-    </w:p>
-    <w:p>
-      <w:pPr>
-        <w:ind w:left="1134" w:hanging="850"/>
-        <w:rPr>
-          <w:rFonts w:asciiTheme="majorHAnsi" w:hAnsiTheme="majorHAnsi" w:cstheme="majorHAnsi"/>
-          <w:i/>
-          <w:iCs/>
-        </w:rPr>
-      </w:pPr>
-      <w:r>
-        <w:rPr>
-          <w:rFonts w:asciiTheme="majorHAnsi" w:hAnsiTheme="majorHAnsi" w:cstheme="majorHAnsi"/>
-          <w:i/>
-          <w:iCs/>
-        </w:rPr>
-        <w:tab/>
-      </w:r>
-      <w:r>
-        <w:rPr>
-          <w:rFonts w:asciiTheme="majorHAnsi" w:hAnsiTheme="majorHAnsi" w:cstheme="majorHAnsi"/>
-          <w:i/>
-          <w:iCs/>
-        </w:rPr>
-        <w:tab/>
-        <w:t>The manager interacts with a desktop application an IDE for the industrial process development (</w:t>
-      </w:r>
-      <w:hyperlink r:id="rId15" w:history="1">
-        <w:r>
-          <w:rPr>
-            <w:rStyle w:val="Hyperlink"/>
-            <w:rFonts w:asciiTheme="majorHAnsi" w:hAnsiTheme="majorHAnsi" w:cstheme="majorHAnsi"/>
-            <w:i/>
-            <w:iCs/>
-          </w:rPr>
-          <w:t xml:space="preserve">Studio </w:t>
-        </w:r>
-        <w:r>
-          <w:rPr>
-            <w:rStyle w:val="Hyperlink"/>
-            <w:rFonts w:asciiTheme="majorHAnsi" w:hAnsiTheme="majorHAnsi" w:cstheme="majorHAnsi"/>
-            <w:i/>
-            <w:iCs/>
-          </w:rPr>
-          <w:t>5000</w:t>
-        </w:r>
-      </w:hyperlink>
-      <w:r>
-        <w:rPr>
-          <w:rFonts w:asciiTheme="majorHAnsi" w:hAnsiTheme="majorHAnsi" w:cstheme="majorHAnsi"/>
-          <w:i/>
-          <w:iCs/>
-        </w:rPr>
-        <w:t>) using a Common Industrial Protocol (CIP)</w:t>
-      </w:r>
-      <w:r>
-        <w:rPr>
-          <w:rFonts w:asciiTheme="majorHAnsi" w:hAnsiTheme="majorHAnsi" w:cstheme="majorHAnsi"/>
-          <w:i/>
-          <w:iCs/>
-        </w:rPr>
-        <w:t>.</w:t>
-      </w:r>
-    </w:p>
-    <w:p>
-      <w:pPr>
-        <w:ind w:left="284"/>
-      </w:pPr>
-      <w:r>
-        <w:t xml:space="preserve">Tasks: </w:t>
-      </w:r>
-      <w:r>
-        <w:tab/>
-        <w:t xml:space="preserve">- Development of </w:t>
-      </w:r>
-      <w:r>
-        <w:t xml:space="preserve">MISRA </w:t>
-      </w:r>
-      <w:r>
-        <w:t xml:space="preserve">compatible </w:t>
-      </w:r>
-      <w:r>
-        <w:t>firmware</w:t>
-      </w:r>
-      <w:r>
-        <w:t xml:space="preserve"> </w:t>
-      </w:r>
-      <w:r>
-        <w:t>code according to the High-Level</w:t>
-      </w:r>
-      <w:r>
-        <w:t xml:space="preserve"> </w:t>
-      </w:r>
-      <w:r>
-        <w:t>documentation</w:t>
-      </w:r>
-    </w:p>
-    <w:p>
-      <w:pPr>
-        <w:ind w:left="284"/>
-      </w:pPr>
-      <w:r>
-        <w:tab/>
-      </w:r>
-      <w:r>
-        <w:tab/>
-        <w:t xml:space="preserve">- </w:t>
-      </w:r>
-      <w:r>
-        <w:t>Development of tests</w:t>
-      </w:r>
-    </w:p>
-    <w:p>
-      <w:pPr>
-        <w:ind w:left="284"/>
-      </w:pPr>
-      <w:r>
-        <w:tab/>
-      </w:r>
-      <w:r>
-        <w:tab/>
-        <w:t>- Code review</w:t>
-      </w:r>
-    </w:p>
-    <w:p>
-      <w:pPr>
-        <w:ind w:left="284"/>
-      </w:pPr>
-      <w:r>
-        <w:tab/>
-      </w:r>
-      <w:r>
-        <w:tab/>
-        <w:t>- Providing help and support to teammates</w:t>
-      </w:r>
-    </w:p>
-    <w:p>
-      <w:pPr>
-        <w:ind w:left="284"/>
-      </w:pPr>
-      <w:r>
-        <w:t>Technologies</w:t>
-      </w:r>
-      <w:r>
-        <w:t xml:space="preserve">: </w:t>
-      </w:r>
-      <w:r>
-        <w:t>C/C++; Python; GIT; ARM; ABOS; PLC; MISRA</w:t>
-      </w:r>
-      <w:r>
-        <w:t xml:space="preserve"> C; MISRA C++</w:t>
-      </w:r>
-    </w:p>
-    <w:p>
-      <w:pPr>
-        <w:ind w:left="284"/>
-      </w:pPr>
-    </w:p>
-    <w:p>
-      <w:pPr>
-        <w:ind w:left="284"/>
-      </w:pPr>
-    </w:p>
-    <w:p>
-      <w:pPr>
-        <w:pStyle w:val="Heading2"/>
-        <w:ind w:left="284"/>
-      </w:pPr>
-      <w:r>
         <w:rPr>
           <w:noProof/>
           <w:color w:val="00A4A0"/>
@@ -1915,15 +2479,15 @@
         <mc:AlternateContent>
           <mc:Choice Requires="wps">
             <w:drawing>
-              <wp:anchor distT="0" distB="0" distL="114300" distR="114300" simplePos="0" relativeHeight="251671552" behindDoc="0" locked="0" layoutInCell="1" allowOverlap="1" wp14:anchorId="18811389" wp14:editId="4CFFFFFB">
+              <wp:anchor distT="0" distB="0" distL="114300" distR="114300" simplePos="0" relativeHeight="251671552" behindDoc="0" locked="0" layoutInCell="1" allowOverlap="1" wp14:anchorId="18811389" wp14:editId="7C34EA7E">
                 <wp:simplePos x="0" y="0"/>
                 <wp:positionH relativeFrom="column">
-                  <wp:posOffset>-52705</wp:posOffset>
+                  <wp:posOffset>-6408</wp:posOffset>
                 </wp:positionH>
                 <wp:positionV relativeFrom="paragraph">
                   <wp:posOffset>46990</wp:posOffset>
                 </wp:positionV>
-                <wp:extent cx="108000" cy="108000"/>
+                <wp:extent cx="107950" cy="107950"/>
                 <wp:effectExtent l="0" t="0" r="6350" b="6350"/>
                 <wp:wrapNone/>
                 <wp:docPr id="8" name="Oval 8"/>
@@ -1935,7 +2499,7 @@
                       <wps:spPr>
                         <a:xfrm>
                           <a:off x="0" y="0"/>
-                          <a:ext cx="108000" cy="108000"/>
+                          <a:ext cx="107950" cy="107950"/>
                         </a:xfrm>
                         <a:prstGeom prst="ellipse">
                           <a:avLst/>
@@ -1985,7 +2549,7 @@
           </mc:Choice>
           <mc:Fallback>
             <w:pict>
-              <v:oval w14:anchorId="5F197EBA" id="Oval 8" o:spid="_x0000_s1026" style="position:absolute;margin-left:-4.15pt;margin-top:3.7pt;width:8.5pt;height:8.5pt;z-index:251671552;visibility:visible;mso-wrap-style:square;mso-width-percent:0;mso-height-percent:0;mso-wrap-distance-left:9pt;mso-wrap-distance-top:0;mso-wrap-distance-right:9pt;mso-wrap-distance-bottom:0;mso-position-horizontal:absolute;mso-position-horizontal-relative:text;mso-position-vertical:absolute;mso-position-vertical-relative:text;mso-width-percent:0;mso-height-percent:0;mso-width-relative:margin;mso-height-relative:margin;v-text-anchor:middle" o:gfxdata="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" fillcolor="#a5a5a5 [2092]" stroked="f" strokeweight="3pt">
+              <v:oval w14:anchorId="49CE9D6D" id="Oval 8" o:spid="_x0000_s1026" style="position:absolute;margin-left:-.5pt;margin-top:3.7pt;width:8.5pt;height:8.5pt;z-index:251671552;visibility:visible;mso-wrap-style:square;mso-width-percent:0;mso-height-percent:0;mso-wrap-distance-left:9pt;mso-wrap-distance-top:0;mso-wrap-distance-right:9pt;mso-wrap-distance-bottom:0;mso-position-horizontal:absolute;mso-position-horizontal-relative:text;mso-position-vertical:absolute;mso-position-vertical-relative:text;mso-width-percent:0;mso-height-percent:0;mso-width-relative:margin;mso-height-relative:margin;v-text-anchor:middle" o:gfxdata="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" fillcolor="#a5a5a5 [2092]" stroked="f" strokeweight="3pt">
                 <v:stroke joinstyle="miter"/>
               </v:oval>
             </w:pict>
@@ -2006,7 +2570,7 @@
       <w:r>
         <w:t xml:space="preserve">Company: </w:t>
       </w:r>
-      <w:hyperlink r:id="rId16" w:history="1">
+      <w:hyperlink r:id="rId18" w:history="1">
         <w:r>
           <w:rPr>
             <w:rStyle w:val="Hyperlink"/>
@@ -2135,8 +2699,6 @@
         <w:t>Technologies: C/C++; Python; GIT; ESP-IDF; USB; VSCode Extensions; Powershell; CI; Docker; GitHub; FreeRTOS; TinyUSB; Xtensa; Raspberry; Microsoft DAP; OpenOCD</w:t>
       </w:r>
     </w:p>
-    <w:p/>
-    <w:p/>
     <w:p>
       <w:pPr>
         <w:pStyle w:val="Heading2"/>
@@ -2150,10 +2712,10 @@
         <mc:AlternateContent>
           <mc:Choice Requires="wps">
             <w:drawing>
-              <wp:anchor distT="0" distB="0" distL="114300" distR="114300" simplePos="0" relativeHeight="251673600" behindDoc="0" locked="0" layoutInCell="1" allowOverlap="1" wp14:anchorId="121517D8" wp14:editId="1BD6D24D">
+              <wp:anchor distT="0" distB="0" distL="114300" distR="114300" simplePos="0" relativeHeight="251673600" behindDoc="0" locked="0" layoutInCell="1" allowOverlap="1" wp14:anchorId="121517D8" wp14:editId="153DC95F">
                 <wp:simplePos x="0" y="0"/>
                 <wp:positionH relativeFrom="column">
-                  <wp:posOffset>-52705</wp:posOffset>
+                  <wp:posOffset>-19743</wp:posOffset>
                 </wp:positionH>
                 <wp:positionV relativeFrom="paragraph">
                   <wp:posOffset>46355</wp:posOffset>
@@ -2220,7 +2782,7 @@
           </mc:Choice>
           <mc:Fallback>
             <w:pict>
-              <v:oval w14:anchorId="1AC0601E" id="Oval 9" o:spid="_x0000_s1026" style="position:absolute;margin-left:-4.15pt;margin-top:3.65pt;width:8.5pt;height:8.5pt;z-index:251673600;visibility:visible;mso-wrap-style:square;mso-width-percent:0;mso-height-percent:0;mso-wrap-distance-left:9pt;mso-wrap-distance-top:0;mso-wrap-distance-right:9pt;mso-wrap-distance-bottom:0;mso-position-horizontal:absolute;mso-position-horizontal-relative:text;mso-position-vertical:absolute;mso-position-vertical-relative:text;mso-width-percent:0;mso-height-percent:0;mso-width-relative:margin;mso-height-relative:margin;v-text-anchor:middle" o:gfxdata="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" fillcolor="#a5a5a5 [2092]" stroked="f" strokeweight="3pt">
+              <v:oval w14:anchorId="3935D614" id="Oval 9" o:spid="_x0000_s1026" style="position:absolute;margin-left:-1.55pt;margin-top:3.65pt;width:8.5pt;height:8.5pt;z-index:251673600;visibility:visible;mso-wrap-style:square;mso-width-percent:0;mso-height-percent:0;mso-wrap-distance-left:9pt;mso-wrap-distance-top:0;mso-wrap-distance-right:9pt;mso-wrap-distance-bottom:0;mso-position-horizontal:absolute;mso-position-horizontal-relative:text;mso-position-vertical:absolute;mso-position-vertical-relative:text;mso-width-percent:0;mso-height-percent:0;mso-width-relative:margin;mso-height-relative:margin;v-text-anchor:middle" o:gfxdata="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" fillcolor="#a5a5a5 [2092]" stroked="f" strokeweight="3pt">
                 <v:stroke joinstyle="miter"/>
               </v:oval>
             </w:pict>
@@ -2241,7 +2803,7 @@
       <w:r>
         <w:t xml:space="preserve">Company: </w:t>
       </w:r>
-      <w:hyperlink r:id="rId17" w:history="1">
+      <w:hyperlink r:id="rId19" w:history="1">
         <w:r>
           <w:rPr>
             <w:rStyle w:val="Hyperlink"/>
@@ -2368,21 +2930,6 @@
     </w:p>
     <w:p>
       <w:pPr>
-        <w:ind w:left="284"/>
-      </w:pPr>
-    </w:p>
-    <w:p>
-      <w:pPr>
-        <w:ind w:left="284"/>
-      </w:pPr>
-    </w:p>
-    <w:p>
-      <w:pPr>
-        <w:ind w:left="284"/>
-      </w:pPr>
-    </w:p>
-    <w:p>
-      <w:pPr>
         <w:pStyle w:val="Heading2"/>
         <w:ind w:left="284"/>
       </w:pPr>
@@ -2394,10 +2941,10 @@
         <mc:AlternateContent>
           <mc:Choice Requires="wps">
             <w:drawing>
-              <wp:anchor distT="0" distB="0" distL="114300" distR="114300" simplePos="0" relativeHeight="251675648" behindDoc="0" locked="0" layoutInCell="1" allowOverlap="1" wp14:anchorId="60B12DF9" wp14:editId="4EBDC531">
+              <wp:anchor distT="0" distB="0" distL="114300" distR="114300" simplePos="0" relativeHeight="251675648" behindDoc="0" locked="0" layoutInCell="1" allowOverlap="1" wp14:anchorId="60B12DF9" wp14:editId="49F4D8A1">
                 <wp:simplePos x="0" y="0"/>
                 <wp:positionH relativeFrom="column">
-                  <wp:posOffset>-52705</wp:posOffset>
+                  <wp:posOffset>-38042</wp:posOffset>
                 </wp:positionH>
                 <wp:positionV relativeFrom="paragraph">
                   <wp:posOffset>52705</wp:posOffset>
@@ -2464,7 +3011,7 @@
           </mc:Choice>
           <mc:Fallback>
             <w:pict>
-              <v:oval w14:anchorId="68C171CC" id="Oval 10" o:spid="_x0000_s1026" style="position:absolute;margin-left:-4.15pt;margin-top:4.15pt;width:8.5pt;height:8.5pt;z-index:251675648;visibility:visible;mso-wrap-style:square;mso-width-percent:0;mso-height-percent:0;mso-wrap-distance-left:9pt;mso-wrap-distance-top:0;mso-wrap-distance-right:9pt;mso-wrap-distance-bottom:0;mso-position-horizontal:absolute;mso-position-horizontal-relative:text;mso-position-vertical:absolute;mso-position-vertical-relative:text;mso-width-percent:0;mso-height-percent:0;mso-width-relative:margin;mso-height-relative:margin;v-text-anchor:middle" o:gfxdata="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" fillcolor="#a5a5a5 [2092]" stroked="f" strokeweight="3pt">
+              <v:oval w14:anchorId="6688447C" id="Oval 10" o:spid="_x0000_s1026" style="position:absolute;margin-left:-3pt;margin-top:4.15pt;width:8.5pt;height:8.5pt;z-index:251675648;visibility:visible;mso-wrap-style:square;mso-width-percent:0;mso-height-percent:0;mso-wrap-distance-left:9pt;mso-wrap-distance-top:0;mso-wrap-distance-right:9pt;mso-wrap-distance-bottom:0;mso-position-horizontal:absolute;mso-position-horizontal-relative:text;mso-position-vertical:absolute;mso-position-vertical-relative:text;mso-width-percent:0;mso-height-percent:0;mso-width-relative:margin;mso-height-relative:margin;v-text-anchor:middle" o:gfxdata="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" fillcolor="#a5a5a5 [2092]" stroked="f" strokeweight="3pt">
                 <v:stroke joinstyle="miter"/>
               </v:oval>
             </w:pict>
@@ -2485,7 +3032,7 @@
       <w:r>
         <w:t xml:space="preserve">: </w:t>
       </w:r>
-      <w:hyperlink r:id="rId18" w:history="1">
+      <w:hyperlink r:id="rId20" w:history="1">
         <w:r>
           <w:rPr>
             <w:rStyle w:val="Hyperlink"/>
@@ -2562,230 +3109,138 @@
         <w:ind w:left="284"/>
       </w:pPr>
       <w:r>
+        <w:t>Tasks</w:t>
+      </w:r>
+      <w:r>
+        <w:t>:</w:t>
+      </w:r>
+      <w:r>
+        <w:tab/>
+      </w:r>
+      <w:r>
+        <w:t>-</w:t>
+      </w:r>
+      <w:r>
+        <w:t xml:space="preserve"> </w:t>
+      </w:r>
+      <w:r>
+        <w:t>Preparing hardware and software for coming trials</w:t>
+      </w:r>
+    </w:p>
+    <w:p>
+      <w:pPr>
+        <w:ind w:left="284"/>
+      </w:pPr>
+      <w:r>
+        <w:tab/>
+      </w:r>
+      <w:r>
+        <w:tab/>
+      </w:r>
+      <w:r>
+        <w:t>-</w:t>
+      </w:r>
+      <w:r>
+        <w:t xml:space="preserve"> </w:t>
+      </w:r>
+      <w:r>
+        <w:t>Modeling trials and troubleshooting on aviation simulator</w:t>
+      </w:r>
+    </w:p>
+    <w:p>
+      <w:pPr>
+        <w:ind w:left="284"/>
+      </w:pPr>
+      <w:r>
+        <w:tab/>
+      </w:r>
+      <w:r>
+        <w:tab/>
+      </w:r>
+      <w:r>
+        <w:t>-</w:t>
+      </w:r>
+      <w:r>
+        <w:t xml:space="preserve"> </w:t>
+      </w:r>
+      <w:r>
+        <w:t>Development of UI for trials</w:t>
+      </w:r>
+    </w:p>
+    <w:p>
+      <w:pPr>
+        <w:ind w:left="284"/>
+      </w:pPr>
+      <w:r>
+        <w:tab/>
+      </w:r>
+      <w:r>
+        <w:tab/>
+      </w:r>
+      <w:r>
+        <w:t>-</w:t>
+      </w:r>
+      <w:r>
+        <w:t xml:space="preserve"> </w:t>
+      </w:r>
+      <w:r>
+        <w:t>Sensor nomenclature accounting</w:t>
+      </w:r>
+    </w:p>
+    <w:p>
+      <w:pPr>
+        <w:ind w:left="284"/>
+      </w:pPr>
+      <w:r>
+        <w:tab/>
+      </w:r>
+      <w:r>
+        <w:tab/>
+      </w:r>
+      <w:r>
+        <w:t>-</w:t>
+      </w:r>
+      <w:r>
+        <w:t xml:space="preserve"> </w:t>
+      </w:r>
+      <w:r>
+        <w:t>Sensor database development</w:t>
+      </w:r>
+    </w:p>
+    <w:p>
+      <w:pPr>
+        <w:ind w:left="284"/>
+      </w:pPr>
+      <w:r>
+        <w:t>Technologies</w:t>
+      </w:r>
+      <w:r>
+        <w:t xml:space="preserve">: </w:t>
+      </w:r>
+      <w:r>
+        <w:t xml:space="preserve">C#/XAML; Visual Studio; MS Access; Python; MySQL; Entity relationship diagram (ERD); Acra KAM-500; ARINC 429; AFDX; Thermal </w:t>
+      </w:r>
+      <w:r>
+        <w:t>Sensors.</w:t>
+      </w:r>
+    </w:p>
+    <w:p>
+      <w:pPr>
+        <w:pStyle w:val="Heading2"/>
+        <w:ind w:left="284"/>
+      </w:pPr>
+      <w:r>
         <w:rPr>
           <w:noProof/>
-        </w:rPr>
-        <w:lastRenderedPageBreak/>
+          <w:color w:val="00A4A0"/>
+        </w:rPr>
         <mc:AlternateContent>
           <mc:Choice Requires="wps">
             <w:drawing>
-              <wp:anchor distT="0" distB="0" distL="114300" distR="114300" simplePos="0" relativeHeight="251677696" behindDoc="0" locked="0" layoutInCell="1" allowOverlap="1" wp14:anchorId="36586E93" wp14:editId="40DAC9BB">
+              <wp:anchor distT="0" distB="0" distL="114300" distR="114300" simplePos="0" relativeHeight="251679744" behindDoc="0" locked="0" layoutInCell="1" allowOverlap="1" wp14:anchorId="04E1E6CD" wp14:editId="70284D48">
                 <wp:simplePos x="0" y="0"/>
                 <wp:positionH relativeFrom="column">
-                  <wp:posOffset>-1906</wp:posOffset>
-                </wp:positionH>
-                <wp:positionV relativeFrom="paragraph">
-                  <wp:posOffset>114300</wp:posOffset>
-                </wp:positionV>
-                <wp:extent cx="1905" cy="3494405"/>
-                <wp:effectExtent l="0" t="0" r="36195" b="29845"/>
-                <wp:wrapNone/>
-                <wp:docPr id="11" name="Straight Connector 11"/>
-                <wp:cNvGraphicFramePr/>
-                <a:graphic xmlns:a="http://schemas.openxmlformats.org/drawingml/2006/main">
-                  <a:graphicData uri="http://schemas.microsoft.com/office/word/2010/wordprocessingShape">
-                    <wps:wsp>
-                      <wps:cNvCnPr/>
-                      <wps:spPr>
-                        <a:xfrm flipH="1">
-                          <a:off x="0" y="0"/>
-                          <a:ext cx="1905" cy="3494405"/>
-                        </a:xfrm>
-                        <a:prstGeom prst="line">
-                          <a:avLst/>
-                        </a:prstGeom>
-                        <a:ln w="19050">
-                          <a:solidFill>
-                            <a:schemeClr val="bg1">
-                              <a:lumMod val="75000"/>
-                            </a:schemeClr>
-                          </a:solidFill>
-                          <a:prstDash val="sysDash"/>
-                        </a:ln>
-                      </wps:spPr>
-                      <wps:style>
-                        <a:lnRef idx="1">
-                          <a:schemeClr val="accent1"/>
-                        </a:lnRef>
-                        <a:fillRef idx="0">
-                          <a:schemeClr val="accent1"/>
-                        </a:fillRef>
-                        <a:effectRef idx="0">
-                          <a:schemeClr val="accent1"/>
-                        </a:effectRef>
-                        <a:fontRef idx="minor">
-                          <a:schemeClr val="tx1"/>
-                        </a:fontRef>
-                      </wps:style>
-                      <wps:bodyPr/>
-                    </wps:wsp>
-                  </a:graphicData>
-                </a:graphic>
-                <wp14:sizeRelH relativeFrom="margin">
-                  <wp14:pctWidth>0</wp14:pctWidth>
-                </wp14:sizeRelH>
-                <wp14:sizeRelV relativeFrom="margin">
-                  <wp14:pctHeight>0</wp14:pctHeight>
-                </wp14:sizeRelV>
-              </wp:anchor>
-            </w:drawing>
-          </mc:Choice>
-          <mc:Fallback>
-            <w:pict>
-              <v:line w14:anchorId="11D4C2FF" id="Straight Connector 11" o:spid="_x0000_s1026" style="position:absolute;flip:x;z-index:251677696;visibility:visible;mso-wrap-style:square;mso-width-percent:0;mso-height-percent:0;mso-wrap-distance-left:9pt;mso-wrap-distance-top:0;mso-wrap-distance-right:9pt;mso-wrap-distance-bottom:0;mso-position-horizontal:absolute;mso-position-horizontal-relative:text;mso-position-vertical:absolute;mso-position-vertical-relative:text;mso-width-percent:0;mso-height-percent:0;mso-width-relative:margin;mso-height-relative:margin" from="-.15pt,9pt" to="0,284.15pt" o:gfxdata="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" strokecolor="#bfbfbf [2412]" strokeweight="1.5pt">
-                <v:stroke dashstyle="3 1" joinstyle="miter"/>
-              </v:line>
-            </w:pict>
-          </mc:Fallback>
-        </mc:AlternateContent>
-      </w:r>
-      <w:r>
-        <w:t>Tasks</w:t>
-      </w:r>
-      <w:r>
-        <w:t>:</w:t>
-      </w:r>
-      <w:r>
-        <w:tab/>
-      </w:r>
-      <w:r>
-        <w:t>-</w:t>
-      </w:r>
-      <w:r>
-        <w:t xml:space="preserve"> </w:t>
-      </w:r>
-      <w:r>
-        <w:t>Preparing hardware and software for coming trials</w:t>
-      </w:r>
-    </w:p>
-    <w:p>
-      <w:pPr>
-        <w:ind w:left="284"/>
-      </w:pPr>
-      <w:r>
-        <w:tab/>
-      </w:r>
-      <w:r>
-        <w:tab/>
-      </w:r>
-      <w:r>
-        <w:t>-</w:t>
-      </w:r>
-      <w:r>
-        <w:t xml:space="preserve"> </w:t>
-      </w:r>
-      <w:r>
-        <w:t>Modeling trials and troubleshooting on aviation simulator</w:t>
-      </w:r>
-    </w:p>
-    <w:p>
-      <w:pPr>
-        <w:ind w:left="284"/>
-      </w:pPr>
-      <w:r>
-        <w:tab/>
-      </w:r>
-      <w:r>
-        <w:tab/>
-      </w:r>
-      <w:r>
-        <w:t>-</w:t>
-      </w:r>
-      <w:r>
-        <w:t xml:space="preserve"> </w:t>
-      </w:r>
-      <w:r>
-        <w:t>Development of UI for trials</w:t>
-      </w:r>
-    </w:p>
-    <w:p>
-      <w:pPr>
-        <w:ind w:left="284"/>
-      </w:pPr>
-      <w:r>
-        <w:tab/>
-      </w:r>
-      <w:r>
-        <w:tab/>
-      </w:r>
-      <w:r>
-        <w:t>-</w:t>
-      </w:r>
-      <w:r>
-        <w:t xml:space="preserve"> </w:t>
-      </w:r>
-      <w:r>
-        <w:t>Sensor nomenclature accounting</w:t>
-      </w:r>
-    </w:p>
-    <w:p>
-      <w:pPr>
-        <w:ind w:left="284"/>
-      </w:pPr>
-      <w:r>
-        <w:tab/>
-      </w:r>
-      <w:r>
-        <w:tab/>
-      </w:r>
-      <w:r>
-        <w:t>-</w:t>
-      </w:r>
-      <w:r>
-        <w:t xml:space="preserve"> </w:t>
-      </w:r>
-      <w:r>
-        <w:t>Sensor database development</w:t>
-      </w:r>
-    </w:p>
-    <w:p>
-      <w:pPr>
-        <w:ind w:left="284"/>
-      </w:pPr>
-      <w:r>
-        <w:t>Technologies</w:t>
-      </w:r>
-      <w:r>
-        <w:t xml:space="preserve">: </w:t>
-      </w:r>
-      <w:r>
-        <w:t xml:space="preserve">C#/XAML; Visual Studio; MS Access; Python; MySQL; Entity relationship diagram (ERD); </w:t>
-      </w:r>
-      <w:proofErr w:type="spellStart"/>
-      <w:r>
-        <w:t>Acra</w:t>
-      </w:r>
-      <w:proofErr w:type="spellEnd"/>
-      <w:r>
-        <w:t xml:space="preserve"> KAM-500; ARINC 429; AFDX; Thermal </w:t>
-      </w:r>
-      <w:r>
-        <w:t>Sensors.</w:t>
-      </w:r>
-    </w:p>
-    <w:p>
-      <w:pPr>
-        <w:pStyle w:val="Text"/>
-      </w:pPr>
-    </w:p>
-    <w:p/>
-    <w:p>
-      <w:pPr>
-        <w:pStyle w:val="Heading2"/>
-        <w:ind w:left="284"/>
-      </w:pPr>
-      <w:r>
-        <w:rPr>
-          <w:noProof/>
-          <w:color w:val="00A4A0"/>
-        </w:rPr>
-        <mc:AlternateContent>
-          <mc:Choice Requires="wps">
-            <w:drawing>
-              <wp:anchor distT="0" distB="0" distL="114300" distR="114300" simplePos="0" relativeHeight="251679744" behindDoc="0" locked="0" layoutInCell="1" allowOverlap="1" wp14:anchorId="04E1E6CD" wp14:editId="3E8B3C54">
-                <wp:simplePos x="0" y="0"/>
-                <wp:positionH relativeFrom="column">
-                  <wp:posOffset>-52705</wp:posOffset>
+                  <wp:posOffset>-52012</wp:posOffset>
                 </wp:positionH>
                 <wp:positionV relativeFrom="paragraph">
                   <wp:posOffset>45085</wp:posOffset>
@@ -2852,7 +3307,7 @@
           </mc:Choice>
           <mc:Fallback>
             <w:pict>
-              <v:oval w14:anchorId="5372CA23" id="Oval 13" o:spid="_x0000_s1026" style="position:absolute;margin-left:-4.15pt;margin-top:3.55pt;width:8.5pt;height:8.5pt;z-index:251679744;visibility:visible;mso-wrap-style:square;mso-width-percent:0;mso-height-percent:0;mso-wrap-distance-left:9pt;mso-wrap-distance-top:0;mso-wrap-distance-right:9pt;mso-wrap-distance-bottom:0;mso-position-horizontal:absolute;mso-position-horizontal-relative:text;mso-position-vertical:absolute;mso-position-vertical-relative:text;mso-width-percent:0;mso-height-percent:0;mso-width-relative:margin;mso-height-relative:margin;v-text-anchor:middle" o:gfxdata="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" fillcolor="#a5a5a5 [2092]" stroked="f" strokeweight="3pt">
+              <v:oval w14:anchorId="3C5CE9EA" id="Oval 13" o:spid="_x0000_s1026" style="position:absolute;margin-left:-4.1pt;margin-top:3.55pt;width:8.5pt;height:8.5pt;z-index:251679744;visibility:visible;mso-wrap-style:square;mso-width-percent:0;mso-height-percent:0;mso-wrap-distance-left:9pt;mso-wrap-distance-top:0;mso-wrap-distance-right:9pt;mso-wrap-distance-bottom:0;mso-position-horizontal:absolute;mso-position-horizontal-relative:text;mso-position-vertical:absolute;mso-position-vertical-relative:text;mso-width-percent:0;mso-height-percent:0;mso-width-relative:margin;mso-height-relative:margin;v-text-anchor:middle" o:gfxdata="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" fillcolor="#a5a5a5 [2092]" stroked="f" strokeweight="3pt">
                 <v:stroke joinstyle="miter"/>
               </v:oval>
             </w:pict>
@@ -2870,7 +3325,7 @@
       <w:r>
         <w:t xml:space="preserve">Company: </w:t>
       </w:r>
-      <w:hyperlink r:id="rId19" w:history="1">
+      <w:hyperlink r:id="rId21" w:history="1">
         <w:r>
           <w:rPr>
             <w:rStyle w:val="Hyperlink"/>
@@ -2944,21 +3399,8 @@
         <w:ind w:left="284"/>
       </w:pPr>
       <w:r>
-        <w:t xml:space="preserve">Technologies: Python; SciPy; OpenCV; Visual Studio; Eclipse; Octave; MATLAB; Autodesk Inventor; CCD devices; IR-, Vis-, UF- imagery devices; Raspberry Pi; ARM; STM32; </w:t>
-      </w:r>
-      <w:proofErr w:type="spellStart"/>
-      <w:r>
-        <w:t>CANbus</w:t>
-      </w:r>
-      <w:proofErr w:type="spellEnd"/>
-      <w:r>
-        <w:t>; SPI; I2C; RS-232</w:t>
-      </w:r>
-    </w:p>
-    <w:p>
-      <w:pPr>
-        <w:ind w:left="284"/>
-      </w:pPr>
+        <w:t>Technologies: Python; SciPy; OpenCV; Visual Studio; Eclipse; Octave; MATLAB; Autodesk Inventor; CCD devices; IR-, Vis-, UF- imagery devices; Raspberry Pi; ARM; STM32; CANbus; SPI; I2C; RS-232</w:t>
+      </w:r>
     </w:p>
     <w:p>
       <w:pPr>
@@ -3061,7 +3503,7 @@
       <w:r>
         <w:t xml:space="preserve">Company: </w:t>
       </w:r>
-      <w:hyperlink r:id="rId20" w:history="1">
+      <w:hyperlink r:id="rId22" w:history="1">
         <w:r>
           <w:rPr>
             <w:rStyle w:val="Hyperlink"/>
@@ -3110,15 +3552,7 @@
       </w:r>
       <w:r>
         <w:tab/>
-        <w:t>- Preparing on-ground demonstration of the satellite’s (</w:t>
-      </w:r>
-      <w:proofErr w:type="spellStart"/>
-      <w:r>
-        <w:t>Chibis</w:t>
-      </w:r>
-      <w:proofErr w:type="spellEnd"/>
-      <w:r>
-        <w:t>-M) system with our modification</w:t>
+        <w:t>- Preparing on-ground demonstration of the satellite’s (Chibis-M) system with our modification</w:t>
       </w:r>
     </w:p>
     <w:p>
@@ -3154,23 +3588,7 @@
         <w:ind w:left="284"/>
       </w:pPr>
       <w:r>
-        <w:t xml:space="preserve">Technologies: C/C++, ColorForth, Visual Studio, </w:t>
-      </w:r>
-      <w:proofErr w:type="spellStart"/>
-      <w:r>
-        <w:t>AtmelStudio</w:t>
-      </w:r>
-      <w:proofErr w:type="spellEnd"/>
-      <w:r>
-        <w:t xml:space="preserve">, Autodesk Inventor, MATLAB, Stack architecture processors, CCD devices, Arduino, AVR, </w:t>
-      </w:r>
-      <w:proofErr w:type="spellStart"/>
-      <w:r>
-        <w:t>CANbus</w:t>
-      </w:r>
-      <w:proofErr w:type="spellEnd"/>
-      <w:r>
-        <w:t>.</w:t>
+        <w:t>Technologies: C/C++, ColorForth, Visual Studio, AtmelStudio, Autodesk Inventor, MATLAB, Stack architecture processors, CCD devices, Arduino, AVR, CANbus.</w:t>
       </w:r>
     </w:p>
     <w:p/>
@@ -3213,7 +3631,7 @@
       </w:r>
     </w:p>
     <w:p>
-      <w:hyperlink r:id="rId21" w:history="1">
+      <w:hyperlink r:id="rId23" w:history="1">
         <w:r>
           <w:rPr>
             <w:rStyle w:val="Hyperlink"/>
@@ -3284,7 +3702,7 @@
       </w:r>
     </w:p>
     <w:p>
-      <w:hyperlink r:id="rId22" w:history="1">
+      <w:hyperlink r:id="rId24" w:history="1">
         <w:r>
           <w:rPr>
             <w:rStyle w:val="Hyperlink"/>
@@ -3617,6 +4035,241 @@
     </w:p>
   </w:footnote>
 </w:footnotes>
+</file>
+
+<file path=word/numbering.xml><?xml version="1.0" encoding="utf-8"?>
+<w:numbering xmlns:wpc="http://schemas.microsoft.com/office/word/2010/wordprocessingCanvas" xmlns:cx="http://schemas.microsoft.com/office/drawing/2014/chartex" xmlns:cx1="http://schemas.microsoft.com/office/drawing/2015/9/8/chartex" xmlns:cx2="http://schemas.microsoft.com/office/drawing/2015/10/21/chartex" xmlns:cx3="http://schemas.microsoft.com/office/drawing/2016/5/9/chartex" xmlns:cx4="http://schemas.microsoft.com/office/drawing/2016/5/10/chartex" xmlns:cx5="http://schemas.microsoft.com/office/drawing/2016/5/11/chartex" xmlns:cx6="http://schemas.microsoft.com/office/drawing/2016/5/12/chartex" xmlns:cx7="http://schemas.microsoft.com/office/drawing/2016/5/13/chartex" xmlns:cx8="http://schemas.microsoft.com/office/drawing/2016/5/14/chartex" xmlns:mc="http://schemas.openxmlformats.org/markup-compatibility/2006" xmlns:aink="http://schemas.microsoft.com/office/drawing/2016/ink" xmlns:am3d="http://schemas.microsoft.com/office/drawing/2017/model3d" xmlns:o="urn:schemas-microsoft-com:office:office" xmlns:oel="http://schemas.microsoft.com/office/2019/extlst" xmlns:r="http://schemas.openxmlformats.org/officeDocument/2006/relationships" xmlns:m="http://schemas.openxmlformats.org/officeDocument/2006/math" xmlns:v="urn:schemas-microsoft-com:vml" xmlns:wp14="http://schemas.microsoft.com/office/word/2010/wordprocessingDrawing" xmlns:wp="http://schemas.openxmlformats.org/drawingml/2006/wordprocessingDrawing" xmlns:w10="urn:schemas-microsoft-com:office:word" xmlns:w="http://schemas.openxmlformats.org/wordprocessingml/2006/main" xmlns:w14="http://schemas.microsoft.com/office/word/2010/wordml" xmlns:w15="http://schemas.microsoft.com/office/word/2012/wordml" xmlns:w16cex="http://schemas.microsoft.com/office/word/2018/wordml/cex" xmlns:w16cid="http://schemas.microsoft.com/office/word/2016/wordml/cid" xmlns:w16="http://schemas.microsoft.com/office/word/2018/wordml" xmlns:w16sdtdh="http://schemas.microsoft.com/office/word/2020/wordml/sdtdatahash" xmlns:w16se="http://schemas.microsoft.com/office/word/2015/wordml/symex" xmlns:wpg="http://schemas.microsoft.com/office/word/2010/wordprocessingGroup" xmlns:wpi="http://schemas.microsoft.com/office/word/2010/wordprocessingInk" xmlns:wne="http://schemas.microsoft.com/office/word/2006/wordml" xmlns:wps="http://schemas.microsoft.com/office/word/2010/wordprocessingShape" mc:Ignorable="w14 w15 w16se w16cid w16 w16cex w16sdtdh wp14">
+  <w:abstractNum w:abstractNumId="0" w15:restartNumberingAfterBreak="0">
+    <w:nsid w:val="1E9B567A"/>
+    <w:multiLevelType w:val="hybridMultilevel"/>
+    <w:tmpl w:val="9A8A3808"/>
+    <w:lvl w:ilvl="0" w:tplc="AEA0C5D8">
+      <w:numFmt w:val="bullet"/>
+      <w:lvlText w:val="-"/>
+      <w:lvlJc w:val="left"/>
+      <w:pPr>
+        <w:ind w:left="1494" w:hanging="360"/>
+      </w:pPr>
+      <w:rPr>
+        <w:rFonts w:ascii="Calibri Light" w:eastAsiaTheme="minorHAnsi" w:hAnsi="Calibri Light" w:cs="Calibri Light" w:hint="default"/>
+      </w:rPr>
+    </w:lvl>
+    <w:lvl w:ilvl="1" w:tplc="04090003" w:tentative="1">
+      <w:start w:val="1"/>
+      <w:numFmt w:val="bullet"/>
+      <w:lvlText w:val="o"/>
+      <w:lvlJc w:val="left"/>
+      <w:pPr>
+        <w:ind w:left="2214" w:hanging="360"/>
+      </w:pPr>
+      <w:rPr>
+        <w:rFonts w:ascii="Courier New" w:hAnsi="Courier New" w:cs="Courier New" w:hint="default"/>
+      </w:rPr>
+    </w:lvl>
+    <w:lvl w:ilvl="2" w:tplc="04090005" w:tentative="1">
+      <w:start w:val="1"/>
+      <w:numFmt w:val="bullet"/>
+      <w:lvlText w:val=""/>
+      <w:lvlJc w:val="left"/>
+      <w:pPr>
+        <w:ind w:left="2934" w:hanging="360"/>
+      </w:pPr>
+      <w:rPr>
+        <w:rFonts w:ascii="Wingdings" w:hAnsi="Wingdings" w:hint="default"/>
+      </w:rPr>
+    </w:lvl>
+    <w:lvl w:ilvl="3" w:tplc="04090001" w:tentative="1">
+      <w:start w:val="1"/>
+      <w:numFmt w:val="bullet"/>
+      <w:lvlText w:val=""/>
+      <w:lvlJc w:val="left"/>
+      <w:pPr>
+        <w:ind w:left="3654" w:hanging="360"/>
+      </w:pPr>
+      <w:rPr>
+        <w:rFonts w:ascii="Symbol" w:hAnsi="Symbol" w:hint="default"/>
+      </w:rPr>
+    </w:lvl>
+    <w:lvl w:ilvl="4" w:tplc="04090003" w:tentative="1">
+      <w:start w:val="1"/>
+      <w:numFmt w:val="bullet"/>
+      <w:lvlText w:val="o"/>
+      <w:lvlJc w:val="left"/>
+      <w:pPr>
+        <w:ind w:left="4374" w:hanging="360"/>
+      </w:pPr>
+      <w:rPr>
+        <w:rFonts w:ascii="Courier New" w:hAnsi="Courier New" w:cs="Courier New" w:hint="default"/>
+      </w:rPr>
+    </w:lvl>
+    <w:lvl w:ilvl="5" w:tplc="04090005" w:tentative="1">
+      <w:start w:val="1"/>
+      <w:numFmt w:val="bullet"/>
+      <w:lvlText w:val=""/>
+      <w:lvlJc w:val="left"/>
+      <w:pPr>
+        <w:ind w:left="5094" w:hanging="360"/>
+      </w:pPr>
+      <w:rPr>
+        <w:rFonts w:ascii="Wingdings" w:hAnsi="Wingdings" w:hint="default"/>
+      </w:rPr>
+    </w:lvl>
+    <w:lvl w:ilvl="6" w:tplc="04090001" w:tentative="1">
+      <w:start w:val="1"/>
+      <w:numFmt w:val="bullet"/>
+      <w:lvlText w:val=""/>
+      <w:lvlJc w:val="left"/>
+      <w:pPr>
+        <w:ind w:left="5814" w:hanging="360"/>
+      </w:pPr>
+      <w:rPr>
+        <w:rFonts w:ascii="Symbol" w:hAnsi="Symbol" w:hint="default"/>
+      </w:rPr>
+    </w:lvl>
+    <w:lvl w:ilvl="7" w:tplc="04090003" w:tentative="1">
+      <w:start w:val="1"/>
+      <w:numFmt w:val="bullet"/>
+      <w:lvlText w:val="o"/>
+      <w:lvlJc w:val="left"/>
+      <w:pPr>
+        <w:ind w:left="6534" w:hanging="360"/>
+      </w:pPr>
+      <w:rPr>
+        <w:rFonts w:ascii="Courier New" w:hAnsi="Courier New" w:cs="Courier New" w:hint="default"/>
+      </w:rPr>
+    </w:lvl>
+    <w:lvl w:ilvl="8" w:tplc="04090005" w:tentative="1">
+      <w:start w:val="1"/>
+      <w:numFmt w:val="bullet"/>
+      <w:lvlText w:val=""/>
+      <w:lvlJc w:val="left"/>
+      <w:pPr>
+        <w:ind w:left="7254" w:hanging="360"/>
+      </w:pPr>
+      <w:rPr>
+        <w:rFonts w:ascii="Wingdings" w:hAnsi="Wingdings" w:hint="default"/>
+      </w:rPr>
+    </w:lvl>
+  </w:abstractNum>
+  <w:abstractNum w:abstractNumId="1" w15:restartNumberingAfterBreak="0">
+    <w:nsid w:val="3BCA7348"/>
+    <w:multiLevelType w:val="hybridMultilevel"/>
+    <w:tmpl w:val="B41409E4"/>
+    <w:lvl w:ilvl="0" w:tplc="AEA0C5D8">
+      <w:numFmt w:val="bullet"/>
+      <w:lvlText w:val="-"/>
+      <w:lvlJc w:val="left"/>
+      <w:pPr>
+        <w:ind w:left="1778" w:hanging="360"/>
+      </w:pPr>
+      <w:rPr>
+        <w:rFonts w:ascii="Calibri Light" w:eastAsiaTheme="minorHAnsi" w:hAnsi="Calibri Light" w:cs="Calibri Light" w:hint="default"/>
+      </w:rPr>
+    </w:lvl>
+    <w:lvl w:ilvl="1" w:tplc="04090003" w:tentative="1">
+      <w:start w:val="1"/>
+      <w:numFmt w:val="bullet"/>
+      <w:lvlText w:val="o"/>
+      <w:lvlJc w:val="left"/>
+      <w:pPr>
+        <w:ind w:left="1724" w:hanging="360"/>
+      </w:pPr>
+      <w:rPr>
+        <w:rFonts w:ascii="Courier New" w:hAnsi="Courier New" w:cs="Courier New" w:hint="default"/>
+      </w:rPr>
+    </w:lvl>
+    <w:lvl w:ilvl="2" w:tplc="04090005" w:tentative="1">
+      <w:start w:val="1"/>
+      <w:numFmt w:val="bullet"/>
+      <w:lvlText w:val=""/>
+      <w:lvlJc w:val="left"/>
+      <w:pPr>
+        <w:ind w:left="2444" w:hanging="360"/>
+      </w:pPr>
+      <w:rPr>
+        <w:rFonts w:ascii="Wingdings" w:hAnsi="Wingdings" w:hint="default"/>
+      </w:rPr>
+    </w:lvl>
+    <w:lvl w:ilvl="3" w:tplc="04090001" w:tentative="1">
+      <w:start w:val="1"/>
+      <w:numFmt w:val="bullet"/>
+      <w:lvlText w:val=""/>
+      <w:lvlJc w:val="left"/>
+      <w:pPr>
+        <w:ind w:left="3164" w:hanging="360"/>
+      </w:pPr>
+      <w:rPr>
+        <w:rFonts w:ascii="Symbol" w:hAnsi="Symbol" w:hint="default"/>
+      </w:rPr>
+    </w:lvl>
+    <w:lvl w:ilvl="4" w:tplc="04090003" w:tentative="1">
+      <w:start w:val="1"/>
+      <w:numFmt w:val="bullet"/>
+      <w:lvlText w:val="o"/>
+      <w:lvlJc w:val="left"/>
+      <w:pPr>
+        <w:ind w:left="3884" w:hanging="360"/>
+      </w:pPr>
+      <w:rPr>
+        <w:rFonts w:ascii="Courier New" w:hAnsi="Courier New" w:cs="Courier New" w:hint="default"/>
+      </w:rPr>
+    </w:lvl>
+    <w:lvl w:ilvl="5" w:tplc="04090005" w:tentative="1">
+      <w:start w:val="1"/>
+      <w:numFmt w:val="bullet"/>
+      <w:lvlText w:val=""/>
+      <w:lvlJc w:val="left"/>
+      <w:pPr>
+        <w:ind w:left="4604" w:hanging="360"/>
+      </w:pPr>
+      <w:rPr>
+        <w:rFonts w:ascii="Wingdings" w:hAnsi="Wingdings" w:hint="default"/>
+      </w:rPr>
+    </w:lvl>
+    <w:lvl w:ilvl="6" w:tplc="04090001" w:tentative="1">
+      <w:start w:val="1"/>
+      <w:numFmt w:val="bullet"/>
+      <w:lvlText w:val=""/>
+      <w:lvlJc w:val="left"/>
+      <w:pPr>
+        <w:ind w:left="5324" w:hanging="360"/>
+      </w:pPr>
+      <w:rPr>
+        <w:rFonts w:ascii="Symbol" w:hAnsi="Symbol" w:hint="default"/>
+      </w:rPr>
+    </w:lvl>
+    <w:lvl w:ilvl="7" w:tplc="04090003" w:tentative="1">
+      <w:start w:val="1"/>
+      <w:numFmt w:val="bullet"/>
+      <w:lvlText w:val="o"/>
+      <w:lvlJc w:val="left"/>
+      <w:pPr>
+        <w:ind w:left="6044" w:hanging="360"/>
+      </w:pPr>
+      <w:rPr>
+        <w:rFonts w:ascii="Courier New" w:hAnsi="Courier New" w:cs="Courier New" w:hint="default"/>
+      </w:rPr>
+    </w:lvl>
+    <w:lvl w:ilvl="8" w:tplc="04090005" w:tentative="1">
+      <w:start w:val="1"/>
+      <w:numFmt w:val="bullet"/>
+      <w:lvlText w:val=""/>
+      <w:lvlJc w:val="left"/>
+      <w:pPr>
+        <w:ind w:left="6764" w:hanging="360"/>
+      </w:pPr>
+      <w:rPr>
+        <w:rFonts w:ascii="Wingdings" w:hAnsi="Wingdings" w:hint="default"/>
+      </w:rPr>
+    </w:lvl>
+  </w:abstractNum>
+  <w:num w:numId="1" w16cid:durableId="177165232">
+    <w:abstractNumId w:val="0"/>
+  </w:num>
+  <w:num w:numId="2" w16cid:durableId="262955706">
+    <w:abstractNumId w:val="1"/>
+  </w:num>
+</w:numbering>
 </file>
 
 <file path=word/styles.xml><?xml version="1.0" encoding="utf-8"?>
@@ -4017,7 +4670,7 @@
   <w:style w:type="paragraph" w:default="1" w:styleId="Normal">
     <w:name w:val="Normal"/>
     <w:qFormat/>
-    <w:rsid w:val="00E073A0"/>
+    <w:rsid w:val="000000C3"/>
     <w:pPr>
       <w:spacing w:after="120" w:line="240" w:lineRule="auto"/>
       <w:contextualSpacing/>

</xml_diff>

<commit_message>
Update CV - add details for 2n
</commit_message>
<xml_diff>
--- a/src/cv/CV.docx
+++ b/src/cv/CV.docx
@@ -301,7 +301,7 @@
                                 <w:szCs w:val="24"/>
                                 <w:lang w:val="en-US"/>
                               </w:rPr>
-                              <w:t>12-Sep-2023</w:t>
+                              <w:t>06-Nov-2023</w:t>
                             </w:r>
                             <w:r>
                               <w:rPr>
@@ -590,7 +590,7 @@
                           <w:szCs w:val="24"/>
                           <w:lang w:val="en-US"/>
                         </w:rPr>
-                        <w:t>12-Sep-2023</w:t>
+                        <w:t>06-Nov-2023</w:t>
                       </w:r>
                       <w:r>
                         <w:rPr>
@@ -999,8 +999,16 @@
                 <w:rPr>
                   <w:rStyle w:val="Hyperlink"/>
                 </w:rPr>
-                <w:t>.com/an-dr</w:t>
+                <w:t>.com/an-</w:t>
               </w:r>
+              <w:proofErr w:type="spellStart"/>
+              <w:r>
+                <w:rPr>
+                  <w:rStyle w:val="Hyperlink"/>
+                </w:rPr>
+                <w:t>dr</w:t>
+              </w:r>
+              <w:proofErr w:type="spellEnd"/>
             </w:hyperlink>
           </w:p>
           <w:p>
@@ -1022,132 +1030,151 @@
     </w:tbl>
     <w:p/>
     <w:p/>
+    <w:p>
+      <w:pPr>
+        <w:pStyle w:val="Heading1"/>
+      </w:pPr>
+      <w:r>
+        <w:rPr>
+          <w:color w:val="00B0F0"/>
+        </w:rPr>
+        <w:t>P</w:t>
+      </w:r>
+      <w:r>
+        <w:t>rofile</w:t>
+      </w:r>
+      <w:r>
+        <w:t xml:space="preserve"> </w:t>
+      </w:r>
+    </w:p>
+    <w:p>
+      <w:pPr>
+        <w:ind w:firstLine="284"/>
+      </w:pPr>
+      <w:r>
+        <w:t>I am an electronic engineer focused on embedded systems. My experience includes working in small teams and large multinational corporations in different areas</w:t>
+      </w:r>
+      <w:r>
+        <w:t xml:space="preserve"> - </w:t>
+      </w:r>
+      <w:r>
+        <w:t>space, aircraft, IoT,</w:t>
+      </w:r>
+      <w:r>
+        <w:t xml:space="preserve"> industrial automation,</w:t>
+      </w:r>
+      <w:r>
+        <w:t xml:space="preserve"> semiconductors. </w:t>
+      </w:r>
+      <w:r>
+        <w:br/>
+      </w:r>
+      <w:r>
+        <w:t>I have strong knowledge of C, C++, and Python and a good understanding of electronics from bits to complex electronic systems.</w:t>
+      </w:r>
+      <w:r>
+        <w:t xml:space="preserve"> </w:t>
+      </w:r>
+    </w:p>
+    <w:p>
+      <w:pPr>
+        <w:ind w:firstLine="284"/>
+      </w:pPr>
+      <w:r>
+        <w:t>My experience allows me to develop an effective software architecture and support my team in the development process.</w:t>
+      </w:r>
+    </w:p>
+    <w:p>
+      <w:pPr>
+        <w:ind w:firstLine="284"/>
+      </w:pPr>
+    </w:p>
+    <w:p>
+      <w:pPr>
+        <w:pStyle w:val="Heading1"/>
+      </w:pPr>
+      <w:r>
+        <w:rPr>
+          <w:color w:val="00B0F0"/>
+        </w:rPr>
+        <w:t>S</w:t>
+      </w:r>
+      <w:r>
+        <w:t>kills</w:t>
+      </w:r>
+    </w:p>
+    <w:p>
+      <w:pPr>
+        <w:spacing w:after="0"/>
+      </w:pPr>
+      <w:r>
+        <w:t>P</w:t>
+      </w:r>
+      <w:r>
+        <w:t>rogramming languages</w:t>
+      </w:r>
+      <w:r>
+        <w:t xml:space="preserve">: </w:t>
+      </w:r>
+      <w:r>
+        <w:tab/>
+      </w:r>
+      <w:r>
+        <w:t>C, C++, Python, Assembler, ColorForth</w:t>
+      </w:r>
+    </w:p>
+    <w:p>
+      <w:pPr>
+        <w:spacing w:after="0"/>
+      </w:pPr>
+    </w:p>
+    <w:p>
+      <w:r>
+        <w:t>Processor architectures:</w:t>
+      </w:r>
+      <w:r>
+        <w:tab/>
+      </w:r>
+      <w:r>
+        <w:t xml:space="preserve">ARM (STM32 series), AVR8 (ATTiny/ATMega series), </w:t>
+      </w:r>
+    </w:p>
+    <w:p>
+      <w:pPr>
+        <w:ind w:firstLine="720"/>
+      </w:pPr>
+      <w:r>
+        <w:tab/>
+      </w:r>
+      <w:r>
+        <w:tab/>
+      </w:r>
+      <w:r>
+        <w:tab/>
+      </w:r>
+      <w:r>
+        <w:t>GreenArray F18 (GA144), RISC-V, SPARC (LEON3), Xtensa (ESP32 series)</w:t>
+      </w:r>
+    </w:p>
     <w:p/>
     <w:p>
-      <w:pPr>
-        <w:pStyle w:val="Heading1"/>
-      </w:pPr>
-      <w:r>
-        <w:rPr>
-          <w:color w:val="00B0F0"/>
-        </w:rPr>
-        <w:t>P</w:t>
-      </w:r>
-      <w:r>
-        <w:t>rofile</w:t>
-      </w:r>
-      <w:r>
-        <w:t xml:space="preserve"> </w:t>
-      </w:r>
-    </w:p>
-    <w:p>
-      <w:pPr>
-        <w:ind w:firstLine="284"/>
-      </w:pPr>
-      <w:r>
-        <w:t>I am an electronic engineer focused on embedded systems. My experience includes working in small teams and large multinational corporations in different areas (space, aircraft, IoT,</w:t>
-      </w:r>
-      <w:r>
-        <w:t xml:space="preserve"> industrial automation,</w:t>
-      </w:r>
-      <w:r>
-        <w:t xml:space="preserve"> semiconductors). </w:t>
-      </w:r>
-      <w:r>
-        <w:br/>
-      </w:r>
-      <w:r>
-        <w:t>I have strong knowledge of C, C++, and Python and a good understanding of electronics from bits to complex electronic systems.</w:t>
+      <w:r>
+        <w:t xml:space="preserve">Communication protocols: </w:t>
+      </w:r>
+      <w:r>
+        <w:tab/>
+      </w:r>
+      <w:r>
+        <w:t>ARINC 429, CAN,</w:t>
+      </w:r>
+      <w:r>
+        <w:t xml:space="preserve"> CIP,</w:t>
+      </w:r>
+      <w:r>
+        <w:t xml:space="preserve"> I2C, RS-232, RS-422, RS-485, SPI, USB</w:t>
       </w:r>
     </w:p>
     <w:p/>
-    <w:p/>
-    <w:p>
-      <w:pPr>
-        <w:pStyle w:val="Heading1"/>
-      </w:pPr>
-      <w:r>
-        <w:rPr>
-          <w:color w:val="00B0F0"/>
-        </w:rPr>
-        <w:t>S</w:t>
-      </w:r>
-      <w:r>
-        <w:t>kills</w:t>
-      </w:r>
-    </w:p>
-    <w:p>
-      <w:pPr>
-        <w:spacing w:after="0"/>
-      </w:pPr>
-      <w:r>
-        <w:t>P</w:t>
-      </w:r>
-      <w:r>
-        <w:t>rogramming languages</w:t>
-      </w:r>
-      <w:r>
-        <w:t xml:space="preserve">: </w:t>
-      </w:r>
-      <w:r>
-        <w:tab/>
-      </w:r>
-      <w:r>
-        <w:t>C, C++, Python, Assembler, ColorForth</w:t>
-      </w:r>
-    </w:p>
-    <w:p>
-      <w:pPr>
-        <w:spacing w:after="0"/>
-      </w:pPr>
-    </w:p>
-    <w:p>
-      <w:r>
-        <w:t>Processor architectures:</w:t>
-      </w:r>
-      <w:r>
-        <w:tab/>
-      </w:r>
-      <w:r>
-        <w:t xml:space="preserve">ARM (STM32 series), AVR8 (ATTiny/ATMega series), </w:t>
-      </w:r>
-    </w:p>
-    <w:p>
-      <w:pPr>
-        <w:ind w:firstLine="720"/>
-      </w:pPr>
-      <w:r>
-        <w:tab/>
-      </w:r>
-      <w:r>
-        <w:tab/>
-      </w:r>
-      <w:r>
-        <w:tab/>
-      </w:r>
-      <w:r>
-        <w:t>GreenArray F18 (GA144), RISC-V, SPARC (LEON3), Xtensa (ESP32 series)</w:t>
-      </w:r>
-    </w:p>
-    <w:p/>
-    <w:p>
-      <w:r>
-        <w:t xml:space="preserve">Communication protocols: </w:t>
-      </w:r>
-      <w:r>
-        <w:tab/>
-      </w:r>
-      <w:r>
-        <w:t>ARINC 429, CAN,</w:t>
-      </w:r>
-      <w:r>
-        <w:t xml:space="preserve"> CIP,</w:t>
-      </w:r>
-      <w:r>
-        <w:t xml:space="preserve"> I2C, RS-232, RS-422, RS-485, SPI, USB</w:t>
-      </w:r>
-    </w:p>
-    <w:p/>
     <w:p>
       <w:r>
         <w:t>Tools and technologies:</w:t>
@@ -1157,7 +1184,15 @@
       </w:r>
       <w:r>
         <w:tab/>
-        <w:t>GDB, Microsoft DAP, OpenOCD,</w:t>
+        <w:t xml:space="preserve">GDB, Microsoft DAP, </w:t>
+      </w:r>
+      <w:proofErr w:type="spellStart"/>
+      <w:r>
+        <w:t>OpenOCD</w:t>
+      </w:r>
+      <w:proofErr w:type="spellEnd"/>
+      <w:r>
+        <w:t>,</w:t>
       </w:r>
     </w:p>
     <w:p>
@@ -1392,6 +1427,7 @@
         </w:rPr>
         <w:t xml:space="preserve">(code examples, </w:t>
       </w:r>
+      <w:proofErr w:type="gramStart"/>
       <w:r>
         <w:rPr>
           <w:sz w:val="16"/>
@@ -1399,6 +1435,7 @@
         </w:rPr>
         <w:t>open source</w:t>
       </w:r>
+      <w:proofErr w:type="gramEnd"/>
       <w:r>
         <w:rPr>
           <w:sz w:val="16"/>
@@ -1423,7 +1460,6 @@
         <w:br w:type="page"/>
       </w:r>
     </w:p>
-    <w:p/>
     <w:p/>
     <w:p>
       <w:pPr>
@@ -1730,44 +1766,354 @@
     </w:p>
     <w:p>
       <w:pPr>
-        <w:ind w:left="1134" w:firstLine="306"/>
-        <w:rPr>
-          <w:rFonts w:asciiTheme="majorHAnsi" w:hAnsiTheme="majorHAnsi" w:cstheme="majorHAnsi"/>
-          <w:i/>
-          <w:iCs/>
-        </w:rPr>
-      </w:pPr>
-      <w:r>
-        <w:rPr>
-          <w:rFonts w:asciiTheme="majorHAnsi" w:hAnsiTheme="majorHAnsi" w:cstheme="majorHAnsi"/>
-          <w:i/>
-          <w:iCs/>
-        </w:rPr>
-        <w:t>Besides the development, I’ve revised polished and crystalized the team development workflow, I’ve established an effective information exchange I the team through Confluence</w:t>
-      </w:r>
-      <w:r>
-        <w:rPr>
-          <w:rFonts w:asciiTheme="majorHAnsi" w:hAnsiTheme="majorHAnsi" w:cstheme="majorHAnsi"/>
-          <w:i/>
-          <w:iCs/>
-        </w:rPr>
-        <w:t>, established a team book  library,</w:t>
-      </w:r>
-      <w:r>
-        <w:rPr>
-          <w:rFonts w:asciiTheme="majorHAnsi" w:hAnsiTheme="majorHAnsi" w:cstheme="majorHAnsi"/>
-          <w:i/>
-          <w:iCs/>
-        </w:rPr>
-        <w:t xml:space="preserve"> and currently I’m actively participating in the integration of the AI technologies in the company development practices</w:t>
-      </w:r>
-      <w:r>
-        <w:rPr>
-          <w:rFonts w:asciiTheme="majorHAnsi" w:hAnsiTheme="majorHAnsi" w:cstheme="majorHAnsi"/>
-          <w:i/>
-          <w:iCs/>
-        </w:rPr>
-        <w:t>.</w:t>
+        <w:pStyle w:val="ListParagraph"/>
+        <w:numPr>
+          <w:ilvl w:val="0"/>
+          <w:numId w:val="3"/>
+        </w:numPr>
+        <w:rPr>
+          <w:rFonts w:asciiTheme="majorHAnsi" w:hAnsiTheme="majorHAnsi" w:cstheme="majorHAnsi"/>
+          <w:i/>
+          <w:iCs/>
+          <w:sz w:val="20"/>
+          <w:szCs w:val="20"/>
+        </w:rPr>
+      </w:pPr>
+      <w:r>
+        <w:rPr>
+          <w:rFonts w:asciiTheme="majorHAnsi" w:hAnsiTheme="majorHAnsi" w:cstheme="majorHAnsi"/>
+          <w:b/>
+          <w:bCs/>
+          <w:i/>
+          <w:iCs/>
+          <w:sz w:val="20"/>
+          <w:szCs w:val="20"/>
+        </w:rPr>
+        <w:t>Software architecture development</w:t>
+      </w:r>
+      <w:r>
+        <w:rPr>
+          <w:rFonts w:asciiTheme="majorHAnsi" w:hAnsiTheme="majorHAnsi" w:cstheme="majorHAnsi"/>
+          <w:i/>
+          <w:iCs/>
+          <w:sz w:val="20"/>
+          <w:szCs w:val="20"/>
+        </w:rPr>
+        <w:t xml:space="preserve"> for a new version of the card reader.</w:t>
+      </w:r>
+    </w:p>
+    <w:p>
+      <w:pPr>
+        <w:pStyle w:val="ListParagraph"/>
+        <w:numPr>
+          <w:ilvl w:val="0"/>
+          <w:numId w:val="3"/>
+        </w:numPr>
+        <w:rPr>
+          <w:rFonts w:asciiTheme="majorHAnsi" w:hAnsiTheme="majorHAnsi" w:cstheme="majorHAnsi"/>
+          <w:i/>
+          <w:iCs/>
+          <w:sz w:val="20"/>
+          <w:szCs w:val="20"/>
+        </w:rPr>
+      </w:pPr>
+      <w:r>
+        <w:rPr>
+          <w:rFonts w:asciiTheme="majorHAnsi" w:hAnsiTheme="majorHAnsi" w:cstheme="majorHAnsi"/>
+          <w:b/>
+          <w:bCs/>
+          <w:i/>
+          <w:iCs/>
+          <w:sz w:val="20"/>
+          <w:szCs w:val="20"/>
+        </w:rPr>
+        <w:t>Establishing of the Unit Testing environment</w:t>
+      </w:r>
+      <w:r>
+        <w:rPr>
+          <w:rFonts w:asciiTheme="majorHAnsi" w:hAnsiTheme="majorHAnsi" w:cstheme="majorHAnsi"/>
+          <w:i/>
+          <w:iCs/>
+          <w:sz w:val="20"/>
+          <w:szCs w:val="20"/>
+        </w:rPr>
+        <w:t xml:space="preserve"> and integrating in in the operational process.</w:t>
+      </w:r>
+    </w:p>
+    <w:p>
+      <w:pPr>
+        <w:pStyle w:val="ListParagraph"/>
+        <w:numPr>
+          <w:ilvl w:val="0"/>
+          <w:numId w:val="3"/>
+        </w:numPr>
+        <w:rPr>
+          <w:rFonts w:asciiTheme="majorHAnsi" w:hAnsiTheme="majorHAnsi" w:cstheme="majorHAnsi"/>
+          <w:i/>
+          <w:iCs/>
+          <w:sz w:val="20"/>
+          <w:szCs w:val="20"/>
+        </w:rPr>
+      </w:pPr>
+      <w:r>
+        <w:rPr>
+          <w:rFonts w:asciiTheme="majorHAnsi" w:hAnsiTheme="majorHAnsi" w:cstheme="majorHAnsi"/>
+          <w:b/>
+          <w:bCs/>
+          <w:i/>
+          <w:iCs/>
+          <w:sz w:val="20"/>
+          <w:szCs w:val="20"/>
+        </w:rPr>
+        <w:t xml:space="preserve">Feature implementation by the customer request </w:t>
+      </w:r>
+      <w:r>
+        <w:rPr>
+          <w:rFonts w:asciiTheme="majorHAnsi" w:hAnsiTheme="majorHAnsi" w:cstheme="majorHAnsi"/>
+          <w:i/>
+          <w:iCs/>
+          <w:sz w:val="20"/>
+          <w:szCs w:val="20"/>
+        </w:rPr>
+        <w:t>(</w:t>
+      </w:r>
+      <w:r>
+        <w:rPr>
+          <w:rFonts w:asciiTheme="majorHAnsi" w:hAnsiTheme="majorHAnsi" w:cstheme="majorHAnsi"/>
+          <w:i/>
+          <w:iCs/>
+          <w:sz w:val="20"/>
+          <w:szCs w:val="20"/>
+        </w:rPr>
+        <w:t xml:space="preserve">more than </w:t>
+      </w:r>
+      <w:r>
+        <w:rPr>
+          <w:rFonts w:asciiTheme="majorHAnsi" w:hAnsiTheme="majorHAnsi" w:cstheme="majorHAnsi"/>
+          <w:i/>
+          <w:iCs/>
+          <w:sz w:val="20"/>
+          <w:szCs w:val="20"/>
+        </w:rPr>
+        <w:t xml:space="preserve">10 new features </w:t>
+      </w:r>
+      <w:r>
+        <w:rPr>
+          <w:rFonts w:asciiTheme="majorHAnsi" w:hAnsiTheme="majorHAnsi" w:cstheme="majorHAnsi"/>
+          <w:i/>
+          <w:iCs/>
+          <w:sz w:val="20"/>
+          <w:szCs w:val="20"/>
+        </w:rPr>
+        <w:t>delivered</w:t>
+      </w:r>
+      <w:r>
+        <w:rPr>
+          <w:rFonts w:asciiTheme="majorHAnsi" w:hAnsiTheme="majorHAnsi" w:cstheme="majorHAnsi"/>
+          <w:i/>
+          <w:iCs/>
+          <w:sz w:val="20"/>
+          <w:szCs w:val="20"/>
+        </w:rPr>
+        <w:t>)</w:t>
+      </w:r>
+    </w:p>
+    <w:p>
+      <w:pPr>
+        <w:ind w:left="1134"/>
+        <w:rPr>
+          <w:rFonts w:asciiTheme="majorHAnsi" w:hAnsiTheme="majorHAnsi" w:cstheme="majorHAnsi"/>
+          <w:i/>
+          <w:iCs/>
+        </w:rPr>
+      </w:pPr>
+      <w:r>
+        <w:rPr>
+          <w:rFonts w:asciiTheme="majorHAnsi" w:hAnsiTheme="majorHAnsi" w:cstheme="majorHAnsi"/>
+          <w:i/>
+          <w:iCs/>
+        </w:rPr>
+        <w:t>I also caused a significant positive impact for the team culture and work process:</w:t>
+      </w:r>
+    </w:p>
+    <w:p>
+      <w:pPr>
+        <w:pStyle w:val="ListParagraph"/>
+        <w:numPr>
+          <w:ilvl w:val="0"/>
+          <w:numId w:val="3"/>
+        </w:numPr>
+        <w:rPr>
+          <w:rFonts w:asciiTheme="majorHAnsi" w:hAnsiTheme="majorHAnsi" w:cstheme="majorHAnsi"/>
+          <w:i/>
+          <w:iCs/>
+          <w:sz w:val="20"/>
+          <w:szCs w:val="20"/>
+        </w:rPr>
+      </w:pPr>
+      <w:r>
+        <w:rPr>
+          <w:rFonts w:asciiTheme="majorHAnsi" w:hAnsiTheme="majorHAnsi" w:cstheme="majorHAnsi"/>
+          <w:b/>
+          <w:bCs/>
+          <w:i/>
+          <w:iCs/>
+          <w:sz w:val="20"/>
+          <w:szCs w:val="20"/>
+        </w:rPr>
+        <w:t>R</w:t>
+      </w:r>
+      <w:r>
+        <w:rPr>
+          <w:rFonts w:asciiTheme="majorHAnsi" w:hAnsiTheme="majorHAnsi" w:cstheme="majorHAnsi"/>
+          <w:b/>
+          <w:bCs/>
+          <w:i/>
+          <w:iCs/>
+          <w:sz w:val="20"/>
+          <w:szCs w:val="20"/>
+        </w:rPr>
+        <w:t>evised polished and crystalized the team development workflow</w:t>
+      </w:r>
+      <w:r>
+        <w:rPr>
+          <w:rFonts w:asciiTheme="majorHAnsi" w:hAnsiTheme="majorHAnsi" w:cstheme="majorHAnsi"/>
+          <w:i/>
+          <w:iCs/>
+          <w:sz w:val="20"/>
+          <w:szCs w:val="20"/>
+        </w:rPr>
+        <w:t xml:space="preserve"> according to the AGILE principles.</w:t>
+      </w:r>
+    </w:p>
+    <w:p>
+      <w:pPr>
+        <w:pStyle w:val="ListParagraph"/>
+        <w:numPr>
+          <w:ilvl w:val="0"/>
+          <w:numId w:val="3"/>
+        </w:numPr>
+        <w:rPr>
+          <w:rFonts w:asciiTheme="majorHAnsi" w:hAnsiTheme="majorHAnsi" w:cstheme="majorHAnsi"/>
+          <w:i/>
+          <w:iCs/>
+          <w:sz w:val="20"/>
+          <w:szCs w:val="20"/>
+        </w:rPr>
+      </w:pPr>
+      <w:r>
+        <w:rPr>
+          <w:rFonts w:asciiTheme="majorHAnsi" w:hAnsiTheme="majorHAnsi" w:cstheme="majorHAnsi"/>
+          <w:b/>
+          <w:bCs/>
+          <w:i/>
+          <w:iCs/>
+          <w:sz w:val="20"/>
+          <w:szCs w:val="20"/>
+        </w:rPr>
+        <w:t xml:space="preserve">Established </w:t>
+      </w:r>
+      <w:r>
+        <w:rPr>
+          <w:rFonts w:asciiTheme="majorHAnsi" w:hAnsiTheme="majorHAnsi" w:cstheme="majorHAnsi"/>
+          <w:b/>
+          <w:bCs/>
+          <w:i/>
+          <w:iCs/>
+          <w:sz w:val="20"/>
+          <w:szCs w:val="20"/>
+        </w:rPr>
+        <w:t>an effective information exchange I the team</w:t>
+      </w:r>
+      <w:r>
+        <w:rPr>
+          <w:rFonts w:asciiTheme="majorHAnsi" w:hAnsiTheme="majorHAnsi" w:cstheme="majorHAnsi"/>
+          <w:i/>
+          <w:iCs/>
+          <w:sz w:val="20"/>
+          <w:szCs w:val="20"/>
+        </w:rPr>
+        <w:t xml:space="preserve"> through </w:t>
+      </w:r>
+      <w:r>
+        <w:rPr>
+          <w:rFonts w:asciiTheme="majorHAnsi" w:hAnsiTheme="majorHAnsi" w:cstheme="majorHAnsi"/>
+          <w:i/>
+          <w:iCs/>
+          <w:sz w:val="20"/>
+          <w:szCs w:val="20"/>
+        </w:rPr>
+        <w:t>a documentation system</w:t>
+      </w:r>
+      <w:r>
+        <w:rPr>
+          <w:rFonts w:asciiTheme="majorHAnsi" w:hAnsiTheme="majorHAnsi" w:cstheme="majorHAnsi"/>
+          <w:i/>
+          <w:iCs/>
+          <w:sz w:val="20"/>
+          <w:szCs w:val="20"/>
+        </w:rPr>
+        <w:t xml:space="preserve">, established a team </w:t>
+      </w:r>
+      <w:r>
+        <w:rPr>
+          <w:rFonts w:asciiTheme="majorHAnsi" w:hAnsiTheme="majorHAnsi" w:cstheme="majorHAnsi"/>
+          <w:i/>
+          <w:iCs/>
+          <w:sz w:val="20"/>
+          <w:szCs w:val="20"/>
+        </w:rPr>
+        <w:t>book library.</w:t>
+      </w:r>
+    </w:p>
+    <w:p>
+      <w:pPr>
+        <w:pStyle w:val="ListParagraph"/>
+        <w:numPr>
+          <w:ilvl w:val="0"/>
+          <w:numId w:val="3"/>
+        </w:numPr>
+        <w:rPr>
+          <w:rFonts w:asciiTheme="majorHAnsi" w:hAnsiTheme="majorHAnsi" w:cstheme="majorHAnsi"/>
+          <w:b/>
+          <w:bCs/>
+          <w:i/>
+          <w:iCs/>
+          <w:sz w:val="20"/>
+          <w:szCs w:val="20"/>
+        </w:rPr>
+      </w:pPr>
+      <w:r>
+        <w:rPr>
+          <w:rFonts w:asciiTheme="majorHAnsi" w:hAnsiTheme="majorHAnsi" w:cstheme="majorHAnsi"/>
+          <w:i/>
+          <w:iCs/>
+          <w:sz w:val="20"/>
+          <w:szCs w:val="20"/>
+        </w:rPr>
+        <w:t>A</w:t>
+      </w:r>
+      <w:r>
+        <w:rPr>
+          <w:rFonts w:asciiTheme="majorHAnsi" w:hAnsiTheme="majorHAnsi" w:cstheme="majorHAnsi"/>
+          <w:i/>
+          <w:iCs/>
+          <w:sz w:val="20"/>
+          <w:szCs w:val="20"/>
+        </w:rPr>
+        <w:t xml:space="preserve">ctively participating in the </w:t>
+      </w:r>
+      <w:r>
+        <w:rPr>
+          <w:rFonts w:asciiTheme="majorHAnsi" w:hAnsiTheme="majorHAnsi" w:cstheme="majorHAnsi"/>
+          <w:b/>
+          <w:bCs/>
+          <w:i/>
+          <w:iCs/>
+          <w:sz w:val="20"/>
+          <w:szCs w:val="20"/>
+        </w:rPr>
+        <w:t>integration of the AI technologies in the company development practices</w:t>
       </w:r>
     </w:p>
     <w:p>
@@ -1847,8 +2193,21 @@
         <w:t xml:space="preserve"> GIT</w:t>
       </w:r>
       <w:r>
-        <w:t>; SAFe; SCRUM;</w:t>
-      </w:r>
+        <w:t xml:space="preserve">; </w:t>
+      </w:r>
+      <w:proofErr w:type="spellStart"/>
+      <w:r>
+        <w:t>SAFe</w:t>
+      </w:r>
+      <w:proofErr w:type="spellEnd"/>
+      <w:r>
+        <w:t xml:space="preserve">; </w:t>
+      </w:r>
+      <w:proofErr w:type="gramStart"/>
+      <w:r>
+        <w:t>SCRUM;</w:t>
+      </w:r>
+      <w:proofErr w:type="gramEnd"/>
     </w:p>
     <w:p/>
     <w:p>
@@ -2049,31 +2408,315 @@
           <w:i/>
           <w:iCs/>
         </w:rPr>
-        <w:t>The main feature I’ve been working on is the Sequence Manager</w:t>
-      </w:r>
-      <w:r>
-        <w:rPr>
-          <w:rFonts w:asciiTheme="majorHAnsi" w:hAnsiTheme="majorHAnsi" w:cstheme="majorHAnsi"/>
-          <w:i/>
-          <w:iCs/>
-        </w:rPr>
-        <w:t xml:space="preserve"> and implementation of the OSDP protocol support</w:t>
-      </w:r>
-      <w:r>
-        <w:rPr>
-          <w:rFonts w:asciiTheme="majorHAnsi" w:hAnsiTheme="majorHAnsi" w:cstheme="majorHAnsi"/>
-          <w:i/>
-          <w:iCs/>
-        </w:rPr>
-        <w:t xml:space="preserve">. </w:t>
-      </w:r>
-      <w:r>
-        <w:rPr>
-          <w:rFonts w:asciiTheme="majorHAnsi" w:hAnsiTheme="majorHAnsi" w:cstheme="majorHAnsi"/>
-          <w:i/>
-          <w:iCs/>
-        </w:rPr>
-        <w:t>The Sequence Manager plays a pivotal role in empowering controller users to organize complex technological processes into easily manageable sequences and subsequently provide step-by-step implementations for each sequence.</w:t>
+        <w:t>In detail:</w:t>
+      </w:r>
+    </w:p>
+    <w:p>
+      <w:pPr>
+        <w:pStyle w:val="ListParagraph"/>
+        <w:numPr>
+          <w:ilvl w:val="0"/>
+          <w:numId w:val="3"/>
+        </w:numPr>
+        <w:rPr>
+          <w:rFonts w:asciiTheme="majorHAnsi" w:hAnsiTheme="majorHAnsi" w:cstheme="majorHAnsi"/>
+          <w:i/>
+          <w:iCs/>
+          <w:sz w:val="20"/>
+          <w:szCs w:val="20"/>
+        </w:rPr>
+      </w:pPr>
+      <w:r>
+        <w:rPr>
+          <w:rFonts w:asciiTheme="majorHAnsi" w:hAnsiTheme="majorHAnsi" w:cstheme="majorHAnsi"/>
+          <w:b/>
+          <w:bCs/>
+          <w:i/>
+          <w:iCs/>
+          <w:sz w:val="20"/>
+          <w:szCs w:val="20"/>
+        </w:rPr>
+        <w:t>Development features by design requirements</w:t>
+      </w:r>
+      <w:r>
+        <w:rPr>
+          <w:rFonts w:asciiTheme="majorHAnsi" w:hAnsiTheme="majorHAnsi" w:cstheme="majorHAnsi"/>
+          <w:i/>
+          <w:iCs/>
+          <w:sz w:val="20"/>
+          <w:szCs w:val="20"/>
+        </w:rPr>
+        <w:t xml:space="preserve"> (</w:t>
+      </w:r>
+      <w:r>
+        <w:rPr>
+          <w:rFonts w:asciiTheme="majorHAnsi" w:hAnsiTheme="majorHAnsi" w:cstheme="majorHAnsi"/>
+          <w:i/>
+          <w:iCs/>
+          <w:sz w:val="20"/>
+          <w:szCs w:val="20"/>
+        </w:rPr>
+        <w:t xml:space="preserve">about </w:t>
+      </w:r>
+      <w:r>
+        <w:rPr>
+          <w:rFonts w:asciiTheme="majorHAnsi" w:hAnsiTheme="majorHAnsi" w:cstheme="majorHAnsi"/>
+          <w:b/>
+          <w:bCs/>
+          <w:i/>
+          <w:iCs/>
+          <w:sz w:val="20"/>
+          <w:szCs w:val="20"/>
+        </w:rPr>
+        <w:t>80 closed stories</w:t>
+      </w:r>
+      <w:r>
+        <w:rPr>
+          <w:rFonts w:asciiTheme="majorHAnsi" w:hAnsiTheme="majorHAnsi" w:cstheme="majorHAnsi"/>
+          <w:i/>
+          <w:iCs/>
+          <w:sz w:val="20"/>
+          <w:szCs w:val="20"/>
+        </w:rPr>
+        <w:t>):</w:t>
+      </w:r>
+    </w:p>
+    <w:p>
+      <w:pPr>
+        <w:pStyle w:val="ListParagraph"/>
+        <w:numPr>
+          <w:ilvl w:val="1"/>
+          <w:numId w:val="3"/>
+        </w:numPr>
+        <w:rPr>
+          <w:rFonts w:asciiTheme="majorHAnsi" w:hAnsiTheme="majorHAnsi" w:cstheme="majorHAnsi"/>
+          <w:i/>
+          <w:iCs/>
+          <w:sz w:val="20"/>
+          <w:szCs w:val="20"/>
+        </w:rPr>
+      </w:pPr>
+      <w:r>
+        <w:rPr>
+          <w:rFonts w:asciiTheme="majorHAnsi" w:hAnsiTheme="majorHAnsi" w:cstheme="majorHAnsi"/>
+          <w:i/>
+          <w:iCs/>
+          <w:sz w:val="20"/>
+          <w:szCs w:val="20"/>
+        </w:rPr>
+        <w:t xml:space="preserve">Sequence Manager – an entity for </w:t>
+      </w:r>
+      <w:r>
+        <w:rPr>
+          <w:rFonts w:asciiTheme="majorHAnsi" w:hAnsiTheme="majorHAnsi" w:cstheme="majorHAnsi"/>
+          <w:i/>
+          <w:iCs/>
+          <w:sz w:val="20"/>
+          <w:szCs w:val="20"/>
+        </w:rPr>
+        <w:t>organiz</w:t>
+      </w:r>
+      <w:r>
+        <w:rPr>
+          <w:rFonts w:asciiTheme="majorHAnsi" w:hAnsiTheme="majorHAnsi" w:cstheme="majorHAnsi"/>
+          <w:i/>
+          <w:iCs/>
+          <w:sz w:val="20"/>
+          <w:szCs w:val="20"/>
+        </w:rPr>
+        <w:t>ing</w:t>
+      </w:r>
+      <w:r>
+        <w:rPr>
+          <w:rFonts w:asciiTheme="majorHAnsi" w:hAnsiTheme="majorHAnsi" w:cstheme="majorHAnsi"/>
+          <w:i/>
+          <w:iCs/>
+          <w:sz w:val="20"/>
+          <w:szCs w:val="20"/>
+        </w:rPr>
+        <w:t xml:space="preserve"> complex technological processes into easily manageable sequences and subsequently provide step-by-step implementations for each </w:t>
+      </w:r>
+      <w:r>
+        <w:rPr>
+          <w:rFonts w:asciiTheme="majorHAnsi" w:hAnsiTheme="majorHAnsi" w:cstheme="majorHAnsi"/>
+          <w:i/>
+          <w:iCs/>
+          <w:sz w:val="20"/>
+          <w:szCs w:val="20"/>
+        </w:rPr>
+        <w:t>sequence.</w:t>
+      </w:r>
+    </w:p>
+    <w:p>
+      <w:pPr>
+        <w:pStyle w:val="ListParagraph"/>
+        <w:numPr>
+          <w:ilvl w:val="1"/>
+          <w:numId w:val="3"/>
+        </w:numPr>
+        <w:rPr>
+          <w:rFonts w:asciiTheme="majorHAnsi" w:hAnsiTheme="majorHAnsi" w:cstheme="majorHAnsi"/>
+          <w:i/>
+          <w:iCs/>
+          <w:sz w:val="20"/>
+          <w:szCs w:val="20"/>
+        </w:rPr>
+      </w:pPr>
+      <w:r>
+        <w:rPr>
+          <w:rFonts w:asciiTheme="majorHAnsi" w:hAnsiTheme="majorHAnsi" w:cstheme="majorHAnsi"/>
+          <w:i/>
+          <w:iCs/>
+          <w:sz w:val="20"/>
+          <w:szCs w:val="20"/>
+        </w:rPr>
+        <w:t>Implementation of a new OSAL for a future device</w:t>
+      </w:r>
+    </w:p>
+    <w:p>
+      <w:pPr>
+        <w:pStyle w:val="ListParagraph"/>
+        <w:numPr>
+          <w:ilvl w:val="1"/>
+          <w:numId w:val="3"/>
+        </w:numPr>
+        <w:rPr>
+          <w:rFonts w:asciiTheme="majorHAnsi" w:hAnsiTheme="majorHAnsi" w:cstheme="majorHAnsi"/>
+          <w:i/>
+          <w:iCs/>
+          <w:sz w:val="20"/>
+          <w:szCs w:val="20"/>
+        </w:rPr>
+      </w:pPr>
+      <w:r>
+        <w:rPr>
+          <w:rFonts w:asciiTheme="majorHAnsi" w:hAnsiTheme="majorHAnsi" w:cstheme="majorHAnsi"/>
+          <w:i/>
+          <w:iCs/>
+          <w:sz w:val="20"/>
+          <w:szCs w:val="20"/>
+        </w:rPr>
+        <w:t>Writing unit tests</w:t>
+      </w:r>
+    </w:p>
+    <w:p>
+      <w:pPr>
+        <w:pStyle w:val="ListParagraph"/>
+        <w:numPr>
+          <w:ilvl w:val="0"/>
+          <w:numId w:val="3"/>
+        </w:numPr>
+        <w:rPr>
+          <w:rFonts w:asciiTheme="majorHAnsi" w:hAnsiTheme="majorHAnsi" w:cstheme="majorHAnsi"/>
+          <w:i/>
+          <w:iCs/>
+          <w:sz w:val="20"/>
+          <w:szCs w:val="20"/>
+        </w:rPr>
+      </w:pPr>
+      <w:r>
+        <w:rPr>
+          <w:rFonts w:asciiTheme="majorHAnsi" w:hAnsiTheme="majorHAnsi" w:cstheme="majorHAnsi"/>
+          <w:b/>
+          <w:bCs/>
+          <w:i/>
+          <w:iCs/>
+          <w:sz w:val="20"/>
+          <w:szCs w:val="20"/>
+        </w:rPr>
+        <w:t>Fixing bugs</w:t>
+      </w:r>
+      <w:r>
+        <w:rPr>
+          <w:rFonts w:asciiTheme="majorHAnsi" w:hAnsiTheme="majorHAnsi" w:cstheme="majorHAnsi"/>
+          <w:i/>
+          <w:iCs/>
+          <w:sz w:val="20"/>
+          <w:szCs w:val="20"/>
+        </w:rPr>
+        <w:t xml:space="preserve"> (about </w:t>
+      </w:r>
+      <w:r>
+        <w:rPr>
+          <w:rFonts w:asciiTheme="majorHAnsi" w:hAnsiTheme="majorHAnsi" w:cstheme="majorHAnsi"/>
+          <w:b/>
+          <w:bCs/>
+          <w:i/>
+          <w:iCs/>
+          <w:sz w:val="20"/>
+          <w:szCs w:val="20"/>
+        </w:rPr>
+        <w:t>50 fixed and closed exceptions</w:t>
+      </w:r>
+      <w:r>
+        <w:rPr>
+          <w:rFonts w:asciiTheme="majorHAnsi" w:hAnsiTheme="majorHAnsi" w:cstheme="majorHAnsi"/>
+          <w:i/>
+          <w:iCs/>
+          <w:sz w:val="20"/>
+          <w:szCs w:val="20"/>
+        </w:rPr>
+        <w:t>)</w:t>
+      </w:r>
+    </w:p>
+    <w:p>
+      <w:pPr>
+        <w:pStyle w:val="ListParagraph"/>
+        <w:numPr>
+          <w:ilvl w:val="0"/>
+          <w:numId w:val="3"/>
+        </w:numPr>
+        <w:rPr>
+          <w:rFonts w:asciiTheme="majorHAnsi" w:hAnsiTheme="majorHAnsi" w:cstheme="majorHAnsi"/>
+          <w:i/>
+          <w:iCs/>
+          <w:sz w:val="20"/>
+          <w:szCs w:val="20"/>
+        </w:rPr>
+      </w:pPr>
+      <w:r>
+        <w:rPr>
+          <w:rFonts w:asciiTheme="majorHAnsi" w:hAnsiTheme="majorHAnsi" w:cstheme="majorHAnsi"/>
+          <w:b/>
+          <w:bCs/>
+          <w:i/>
+          <w:iCs/>
+          <w:sz w:val="20"/>
+          <w:szCs w:val="20"/>
+        </w:rPr>
+        <w:t xml:space="preserve">Code Reviewing </w:t>
+      </w:r>
+      <w:r>
+        <w:rPr>
+          <w:rFonts w:asciiTheme="majorHAnsi" w:hAnsiTheme="majorHAnsi" w:cstheme="majorHAnsi"/>
+          <w:i/>
+          <w:iCs/>
+          <w:sz w:val="20"/>
+          <w:szCs w:val="20"/>
+        </w:rPr>
+        <w:t xml:space="preserve">(more than </w:t>
+      </w:r>
+      <w:r>
+        <w:rPr>
+          <w:rFonts w:asciiTheme="majorHAnsi" w:hAnsiTheme="majorHAnsi" w:cstheme="majorHAnsi"/>
+          <w:b/>
+          <w:bCs/>
+          <w:i/>
+          <w:iCs/>
+          <w:sz w:val="20"/>
+          <w:szCs w:val="20"/>
+        </w:rPr>
+        <w:t>100 reviews as the main reviewer</w:t>
+      </w:r>
+      <w:r>
+        <w:rPr>
+          <w:rFonts w:asciiTheme="majorHAnsi" w:hAnsiTheme="majorHAnsi" w:cstheme="majorHAnsi"/>
+          <w:i/>
+          <w:iCs/>
+          <w:sz w:val="20"/>
+          <w:szCs w:val="20"/>
+        </w:rPr>
+        <w:t>)</w:t>
       </w:r>
     </w:p>
     <w:p>
@@ -2091,47 +2734,23 @@
           <w:i/>
           <w:iCs/>
         </w:rPr>
-        <w:t xml:space="preserve">Besides software development (about 80 closed stories and 40 exceptions) and code reviews (more than 100 </w:t>
-      </w:r>
-      <w:r>
-        <w:rPr>
-          <w:rFonts w:asciiTheme="majorHAnsi" w:hAnsiTheme="majorHAnsi" w:cstheme="majorHAnsi"/>
-          <w:i/>
-          <w:iCs/>
-        </w:rPr>
-        <w:t>reviews</w:t>
-      </w:r>
-      <w:r>
-        <w:rPr>
-          <w:rFonts w:asciiTheme="majorHAnsi" w:hAnsiTheme="majorHAnsi" w:cstheme="majorHAnsi"/>
-          <w:i/>
-          <w:iCs/>
-        </w:rPr>
-        <w:t>)</w:t>
-      </w:r>
-      <w:r>
-        <w:rPr>
-          <w:rFonts w:asciiTheme="majorHAnsi" w:hAnsiTheme="majorHAnsi" w:cstheme="majorHAnsi"/>
-          <w:i/>
-          <w:iCs/>
-        </w:rPr>
-        <w:t>,</w:t>
-      </w:r>
-      <w:r>
-        <w:rPr>
-          <w:rFonts w:asciiTheme="majorHAnsi" w:hAnsiTheme="majorHAnsi" w:cstheme="majorHAnsi"/>
-          <w:i/>
-          <w:iCs/>
-        </w:rPr>
-        <w:t xml:space="preserve"> </w:t>
-      </w:r>
-      <w:r>
-        <w:rPr>
-          <w:rFonts w:asciiTheme="majorHAnsi" w:hAnsiTheme="majorHAnsi" w:cstheme="majorHAnsi"/>
-          <w:i/>
-          <w:iCs/>
-        </w:rPr>
-        <w:t>I have actively engaged in fostering a positive team culture and driving organizational improvements within the company. Some of the key initiatives I have undertaken include:</w:t>
+        <w:t xml:space="preserve">Besides software </w:t>
+      </w:r>
+      <w:r>
+        <w:rPr>
+          <w:rFonts w:asciiTheme="majorHAnsi" w:hAnsiTheme="majorHAnsi" w:cstheme="majorHAnsi"/>
+          <w:i/>
+          <w:iCs/>
+        </w:rPr>
+        <w:t>development, I</w:t>
+      </w:r>
+      <w:r>
+        <w:rPr>
+          <w:rFonts w:asciiTheme="majorHAnsi" w:hAnsiTheme="majorHAnsi" w:cstheme="majorHAnsi"/>
+          <w:i/>
+          <w:iCs/>
+        </w:rPr>
+        <w:t xml:space="preserve"> have actively engaged in fostering a positive team culture and driving organizational improvements within the company. Some of the key initiatives I have undertaken include:</w:t>
       </w:r>
     </w:p>
     <w:p>
@@ -2145,6 +2764,8 @@
           <w:rFonts w:asciiTheme="majorHAnsi" w:hAnsiTheme="majorHAnsi" w:cstheme="majorHAnsi"/>
           <w:i/>
           <w:iCs/>
+          <w:sz w:val="20"/>
+          <w:szCs w:val="20"/>
         </w:rPr>
       </w:pPr>
       <w:r>
@@ -2154,6 +2775,8 @@
           <w:bCs/>
           <w:i/>
           <w:iCs/>
+          <w:sz w:val="20"/>
+          <w:szCs w:val="20"/>
         </w:rPr>
         <w:t>Revamping the New Employee Onboarding Process</w:t>
       </w:r>
@@ -2162,8 +2785,30 @@
           <w:rFonts w:asciiTheme="majorHAnsi" w:hAnsiTheme="majorHAnsi" w:cstheme="majorHAnsi"/>
           <w:i/>
           <w:iCs/>
-        </w:rPr>
-        <w:t>: I played a crucial role in revitalizing the onboarding process for new employees, ensuring a smooth transition for developers worldwide.</w:t>
+          <w:sz w:val="20"/>
+          <w:szCs w:val="20"/>
+        </w:rPr>
+        <w:t xml:space="preserve">: I played a </w:t>
+      </w:r>
+      <w:r>
+        <w:rPr>
+          <w:rFonts w:asciiTheme="majorHAnsi" w:hAnsiTheme="majorHAnsi" w:cstheme="majorHAnsi"/>
+          <w:i/>
+          <w:iCs/>
+          <w:sz w:val="20"/>
+          <w:szCs w:val="20"/>
+        </w:rPr>
+        <w:t xml:space="preserve">main </w:t>
+      </w:r>
+      <w:r>
+        <w:rPr>
+          <w:rFonts w:asciiTheme="majorHAnsi" w:hAnsiTheme="majorHAnsi" w:cstheme="majorHAnsi"/>
+          <w:i/>
+          <w:iCs/>
+          <w:sz w:val="20"/>
+          <w:szCs w:val="20"/>
+        </w:rPr>
+        <w:t>role in revitalizing the onboarding process for new employees, ensuring a smooth transition for developers worldwide.</w:t>
       </w:r>
     </w:p>
     <w:p>
@@ -2177,6 +2822,8 @@
           <w:rFonts w:asciiTheme="majorHAnsi" w:hAnsiTheme="majorHAnsi" w:cstheme="majorHAnsi"/>
           <w:i/>
           <w:iCs/>
+          <w:sz w:val="20"/>
+          <w:szCs w:val="20"/>
         </w:rPr>
       </w:pPr>
       <w:r>
@@ -2186,6 +2833,8 @@
           <w:bCs/>
           <w:i/>
           <w:iCs/>
+          <w:sz w:val="20"/>
+          <w:szCs w:val="20"/>
         </w:rPr>
         <w:t>Creating a Learning-Supportive Environment</w:t>
       </w:r>
@@ -2194,6 +2843,8 @@
           <w:rFonts w:asciiTheme="majorHAnsi" w:hAnsiTheme="majorHAnsi" w:cstheme="majorHAnsi"/>
           <w:i/>
           <w:iCs/>
+          <w:sz w:val="20"/>
+          <w:szCs w:val="20"/>
         </w:rPr>
         <w:t>: Collaborating with the team lead, I established an environment that promotes continuous learning within the team. This involved organizing regular team-wide learning sessions and allocating dedicated time for individual learning endeavors. I personally led five learning sessions to facilitate knowledge sharing and growth.</w:t>
       </w:r>
@@ -2209,6 +2860,8 @@
           <w:rFonts w:asciiTheme="majorHAnsi" w:hAnsiTheme="majorHAnsi" w:cstheme="majorHAnsi"/>
           <w:i/>
           <w:iCs/>
+          <w:sz w:val="20"/>
+          <w:szCs w:val="20"/>
         </w:rPr>
       </w:pPr>
       <w:r>
@@ -2218,6 +2871,8 @@
           <w:bCs/>
           <w:i/>
           <w:iCs/>
+          <w:sz w:val="20"/>
+          <w:szCs w:val="20"/>
         </w:rPr>
         <w:t>Enhancing Team Communication and Collaboration</w:t>
       </w:r>
@@ -2226,8 +2881,10 @@
           <w:rFonts w:asciiTheme="majorHAnsi" w:hAnsiTheme="majorHAnsi" w:cstheme="majorHAnsi"/>
           <w:i/>
           <w:iCs/>
-        </w:rPr>
-        <w:t>: To foster effective communication and collaboration, I introduced a series of meetings for reviewing team rules, synchronizing efforts at the start of each sprint, and ensuring alignment midway through. These meetings have proven invaluable in streamlining our development processes.</w:t>
+          <w:sz w:val="20"/>
+          <w:szCs w:val="20"/>
+        </w:rPr>
+        <w:t>: To foster effective communication and collaboration, I introduced a series of meetings for reviewing team rules, synchronizing efforts at the start of each sprint, and ensuring alignment midway through.</w:t>
       </w:r>
     </w:p>
     <w:p>
@@ -2241,6 +2898,8 @@
           <w:rFonts w:asciiTheme="majorHAnsi" w:hAnsiTheme="majorHAnsi" w:cstheme="majorHAnsi"/>
           <w:i/>
           <w:iCs/>
+          <w:sz w:val="20"/>
+          <w:szCs w:val="20"/>
         </w:rPr>
       </w:pPr>
       <w:r>
@@ -2250,6 +2909,8 @@
           <w:bCs/>
           <w:i/>
           <w:iCs/>
+          <w:sz w:val="20"/>
+          <w:szCs w:val="20"/>
         </w:rPr>
         <w:t>Developing an Extensive Team Documentation Space</w:t>
       </w:r>
@@ -2258,6 +2919,8 @@
           <w:rFonts w:asciiTheme="majorHAnsi" w:hAnsiTheme="majorHAnsi" w:cstheme="majorHAnsi"/>
           <w:i/>
           <w:iCs/>
+          <w:sz w:val="20"/>
+          <w:szCs w:val="20"/>
         </w:rPr>
         <w:t>: Recognizing the importance of easy access to information, I spearheaded the development of a comprehensive team documentation repository. This resource ensures that team members have quick and convenient access to critical information, enabling smoother project execution and knowledge sharing.</w:t>
       </w:r>
@@ -2363,13 +3026,16 @@
         <w:t>Common Industrial Protocol (CIP)</w:t>
       </w:r>
       <w:r>
-        <w:t>; SAFe; SCRUM</w:t>
-      </w:r>
-    </w:p>
-    <w:p>
-      <w:pPr>
-        <w:ind w:left="284"/>
-      </w:pPr>
+        <w:t xml:space="preserve">; </w:t>
+      </w:r>
+      <w:proofErr w:type="spellStart"/>
+      <w:r>
+        <w:t>SAFe</w:t>
+      </w:r>
+      <w:proofErr w:type="spellEnd"/>
+      <w:r>
+        <w:t>; SCRUM</w:t>
+      </w:r>
     </w:p>
     <w:p>
       <w:pPr>
@@ -2607,7 +3273,25 @@
           <w:i/>
           <w:iCs/>
         </w:rPr>
-        <w:t xml:space="preserve">Development of tools and drivers for ESP-based processors. Involved in development of debugging tools like OpenOCD and GDB. Implementing and development of debug module based on DAP protocol; Implementing and developing </w:t>
+        <w:t xml:space="preserve">Development of tools and drivers for ESP-based processors. Involved in development of debugging tools like </w:t>
+      </w:r>
+      <w:proofErr w:type="spellStart"/>
+      <w:r>
+        <w:rPr>
+          <w:rFonts w:asciiTheme="majorHAnsi" w:hAnsiTheme="majorHAnsi" w:cstheme="majorHAnsi"/>
+          <w:i/>
+          <w:iCs/>
+        </w:rPr>
+        <w:t>OpenOCD</w:t>
+      </w:r>
+      <w:proofErr w:type="spellEnd"/>
+      <w:r>
+        <w:rPr>
+          <w:rFonts w:asciiTheme="majorHAnsi" w:hAnsiTheme="majorHAnsi" w:cstheme="majorHAnsi"/>
+          <w:i/>
+          <w:iCs/>
+        </w:rPr>
+        <w:t xml:space="preserve"> and GDB. Implementing and development of debug module based on DAP protocol; Implementing and developing </w:t>
       </w:r>
       <w:r>
         <w:rPr>
@@ -2643,7 +3327,15 @@
       </w:r>
       <w:r>
         <w:tab/>
-        <w:t>- Debugging tools development (Debug adapter for ESP-IDF VSCode Extension, OpenOCD)</w:t>
+        <w:t xml:space="preserve">- Debugging tools development (Debug adapter for ESP-IDF VSCode Extension, </w:t>
+      </w:r>
+      <w:proofErr w:type="spellStart"/>
+      <w:r>
+        <w:t>OpenOCD</w:t>
+      </w:r>
+      <w:proofErr w:type="spellEnd"/>
+      <w:r>
+        <w:t>)</w:t>
       </w:r>
     </w:p>
     <w:p>
@@ -2696,8 +3388,13 @@
         <w:ind w:left="284"/>
       </w:pPr>
       <w:r>
-        <w:t>Technologies: C/C++; Python; GIT; ESP-IDF; USB; VSCode Extensions; Powershell; CI; Docker; GitHub; FreeRTOS; TinyUSB; Xtensa; Raspberry; Microsoft DAP; OpenOCD</w:t>
-      </w:r>
+        <w:t xml:space="preserve">Technologies: C/C++; Python; GIT; ESP-IDF; USB; VSCode Extensions; Powershell; CI; Docker; GitHub; FreeRTOS; TinyUSB; Xtensa; Raspberry; Microsoft DAP; </w:t>
+      </w:r>
+      <w:proofErr w:type="spellStart"/>
+      <w:r>
+        <w:t>OpenOCD</w:t>
+      </w:r>
+      <w:proofErr w:type="spellEnd"/>
     </w:p>
     <w:p>
       <w:pPr>
@@ -3365,7 +4062,23 @@
           <w:i/>
           <w:iCs/>
         </w:rPr>
-        <w:t>I participated in the military systems of intelligence and guidance development. My main area was in space data processing and recognition. In parallel with work projects, I was doing image recognition research.</w:t>
+        <w:t>My main area was in space data processing and recognition</w:t>
+      </w:r>
+      <w:r>
+        <w:rPr>
+          <w:rFonts w:asciiTheme="majorHAnsi" w:hAnsiTheme="majorHAnsi" w:cstheme="majorHAnsi"/>
+          <w:i/>
+          <w:iCs/>
+        </w:rPr>
+        <w:t xml:space="preserve"> of the space satellites data</w:t>
+      </w:r>
+      <w:r>
+        <w:rPr>
+          <w:rFonts w:asciiTheme="majorHAnsi" w:hAnsiTheme="majorHAnsi" w:cstheme="majorHAnsi"/>
+          <w:i/>
+          <w:iCs/>
+        </w:rPr>
+        <w:t>. In parallel with work projects, I was doing image recognition research.</w:t>
       </w:r>
     </w:p>
     <w:p>
@@ -3399,7 +4112,15 @@
         <w:ind w:left="284"/>
       </w:pPr>
       <w:r>
-        <w:t>Technologies: Python; SciPy; OpenCV; Visual Studio; Eclipse; Octave; MATLAB; Autodesk Inventor; CCD devices; IR-, Vis-, UF- imagery devices; Raspberry Pi; ARM; STM32; CANbus; SPI; I2C; RS-232</w:t>
+        <w:t xml:space="preserve">Technologies: Python; SciPy; OpenCV; Visual Studio; Eclipse; Octave; MATLAB; Autodesk Inventor; CCD devices; IR-, Vis-, UF- imagery devices; Raspberry Pi; ARM; STM32; </w:t>
+      </w:r>
+      <w:proofErr w:type="spellStart"/>
+      <w:r>
+        <w:t>CANbus</w:t>
+      </w:r>
+      <w:proofErr w:type="spellEnd"/>
+      <w:r>
+        <w:t>; SPI; I2C; RS-232</w:t>
       </w:r>
     </w:p>
     <w:p>
@@ -3552,7 +4273,15 @@
       </w:r>
       <w:r>
         <w:tab/>
-        <w:t>- Preparing on-ground demonstration of the satellite’s (Chibis-M) system with our modification</w:t>
+        <w:t>- Preparing on-ground demonstration of the satellite’s (</w:t>
+      </w:r>
+      <w:proofErr w:type="spellStart"/>
+      <w:r>
+        <w:t>Chibis</w:t>
+      </w:r>
+      <w:proofErr w:type="spellEnd"/>
+      <w:r>
+        <w:t>-M) system with our modification</w:t>
       </w:r>
     </w:p>
     <w:p>
@@ -3588,7 +4317,23 @@
         <w:ind w:left="284"/>
       </w:pPr>
       <w:r>
-        <w:t>Technologies: C/C++, ColorForth, Visual Studio, AtmelStudio, Autodesk Inventor, MATLAB, Stack architecture processors, CCD devices, Arduino, AVR, CANbus.</w:t>
+        <w:t xml:space="preserve">Technologies: C/C++, ColorForth, Visual Studio, </w:t>
+      </w:r>
+      <w:proofErr w:type="spellStart"/>
+      <w:r>
+        <w:t>AtmelStudio</w:t>
+      </w:r>
+      <w:proofErr w:type="spellEnd"/>
+      <w:r>
+        <w:t xml:space="preserve">, Autodesk Inventor, MATLAB, Stack architecture processors, CCD devices, Arduino, AVR, </w:t>
+      </w:r>
+      <w:proofErr w:type="spellStart"/>
+      <w:r>
+        <w:t>CANbus</w:t>
+      </w:r>
+      <w:proofErr w:type="spellEnd"/>
+      <w:r>
+        <w:t>.</w:t>
       </w:r>
     </w:p>
     <w:p/>
@@ -4152,6 +4897,118 @@
     </w:lvl>
   </w:abstractNum>
   <w:abstractNum w:abstractNumId="1" w15:restartNumberingAfterBreak="0">
+    <w:nsid w:val="298D40C2"/>
+    <w:multiLevelType w:val="hybridMultilevel"/>
+    <w:tmpl w:val="04AC79F8"/>
+    <w:lvl w:ilvl="0" w:tplc="C1AEE2A8">
+      <w:numFmt w:val="bullet"/>
+      <w:lvlText w:val="-"/>
+      <w:lvlJc w:val="left"/>
+      <w:pPr>
+        <w:ind w:left="1484" w:hanging="360"/>
+      </w:pPr>
+      <w:rPr>
+        <w:rFonts w:ascii="Calibri Light" w:eastAsiaTheme="minorHAnsi" w:hAnsi="Calibri Light" w:cs="Calibri Light" w:hint="default"/>
+      </w:rPr>
+    </w:lvl>
+    <w:lvl w:ilvl="1" w:tplc="0C000003" w:tentative="1">
+      <w:start w:val="1"/>
+      <w:numFmt w:val="bullet"/>
+      <w:lvlText w:val="o"/>
+      <w:lvlJc w:val="left"/>
+      <w:pPr>
+        <w:ind w:left="2204" w:hanging="360"/>
+      </w:pPr>
+      <w:rPr>
+        <w:rFonts w:ascii="Courier New" w:hAnsi="Courier New" w:cs="Courier New" w:hint="default"/>
+      </w:rPr>
+    </w:lvl>
+    <w:lvl w:ilvl="2" w:tplc="0C000005" w:tentative="1">
+      <w:start w:val="1"/>
+      <w:numFmt w:val="bullet"/>
+      <w:lvlText w:val=""/>
+      <w:lvlJc w:val="left"/>
+      <w:pPr>
+        <w:ind w:left="2924" w:hanging="360"/>
+      </w:pPr>
+      <w:rPr>
+        <w:rFonts w:ascii="Wingdings" w:hAnsi="Wingdings" w:hint="default"/>
+      </w:rPr>
+    </w:lvl>
+    <w:lvl w:ilvl="3" w:tplc="0C000001" w:tentative="1">
+      <w:start w:val="1"/>
+      <w:numFmt w:val="bullet"/>
+      <w:lvlText w:val=""/>
+      <w:lvlJc w:val="left"/>
+      <w:pPr>
+        <w:ind w:left="3644" w:hanging="360"/>
+      </w:pPr>
+      <w:rPr>
+        <w:rFonts w:ascii="Symbol" w:hAnsi="Symbol" w:hint="default"/>
+      </w:rPr>
+    </w:lvl>
+    <w:lvl w:ilvl="4" w:tplc="0C000003" w:tentative="1">
+      <w:start w:val="1"/>
+      <w:numFmt w:val="bullet"/>
+      <w:lvlText w:val="o"/>
+      <w:lvlJc w:val="left"/>
+      <w:pPr>
+        <w:ind w:left="4364" w:hanging="360"/>
+      </w:pPr>
+      <w:rPr>
+        <w:rFonts w:ascii="Courier New" w:hAnsi="Courier New" w:cs="Courier New" w:hint="default"/>
+      </w:rPr>
+    </w:lvl>
+    <w:lvl w:ilvl="5" w:tplc="0C000005" w:tentative="1">
+      <w:start w:val="1"/>
+      <w:numFmt w:val="bullet"/>
+      <w:lvlText w:val=""/>
+      <w:lvlJc w:val="left"/>
+      <w:pPr>
+        <w:ind w:left="5084" w:hanging="360"/>
+      </w:pPr>
+      <w:rPr>
+        <w:rFonts w:ascii="Wingdings" w:hAnsi="Wingdings" w:hint="default"/>
+      </w:rPr>
+    </w:lvl>
+    <w:lvl w:ilvl="6" w:tplc="0C000001" w:tentative="1">
+      <w:start w:val="1"/>
+      <w:numFmt w:val="bullet"/>
+      <w:lvlText w:val=""/>
+      <w:lvlJc w:val="left"/>
+      <w:pPr>
+        <w:ind w:left="5804" w:hanging="360"/>
+      </w:pPr>
+      <w:rPr>
+        <w:rFonts w:ascii="Symbol" w:hAnsi="Symbol" w:hint="default"/>
+      </w:rPr>
+    </w:lvl>
+    <w:lvl w:ilvl="7" w:tplc="0C000003" w:tentative="1">
+      <w:start w:val="1"/>
+      <w:numFmt w:val="bullet"/>
+      <w:lvlText w:val="o"/>
+      <w:lvlJc w:val="left"/>
+      <w:pPr>
+        <w:ind w:left="6524" w:hanging="360"/>
+      </w:pPr>
+      <w:rPr>
+        <w:rFonts w:ascii="Courier New" w:hAnsi="Courier New" w:cs="Courier New" w:hint="default"/>
+      </w:rPr>
+    </w:lvl>
+    <w:lvl w:ilvl="8" w:tplc="0C000005" w:tentative="1">
+      <w:start w:val="1"/>
+      <w:numFmt w:val="bullet"/>
+      <w:lvlText w:val=""/>
+      <w:lvlJc w:val="left"/>
+      <w:pPr>
+        <w:ind w:left="7244" w:hanging="360"/>
+      </w:pPr>
+      <w:rPr>
+        <w:rFonts w:ascii="Wingdings" w:hAnsi="Wingdings" w:hint="default"/>
+      </w:rPr>
+    </w:lvl>
+  </w:abstractNum>
+  <w:abstractNum w:abstractNumId="2" w15:restartNumberingAfterBreak="0">
     <w:nsid w:val="3BCA7348"/>
     <w:multiLevelType w:val="hybridMultilevel"/>
     <w:tmpl w:val="B41409E4"/>
@@ -4263,10 +5120,128 @@
       </w:rPr>
     </w:lvl>
   </w:abstractNum>
+  <w:abstractNum w:abstractNumId="3" w15:restartNumberingAfterBreak="0">
+    <w:nsid w:val="46BB3B51"/>
+    <w:multiLevelType w:val="hybridMultilevel"/>
+    <w:tmpl w:val="4A2289CC"/>
+    <w:lvl w:ilvl="0" w:tplc="E9445F30">
+      <w:numFmt w:val="bullet"/>
+      <w:lvlText w:val="-"/>
+      <w:lvlJc w:val="left"/>
+      <w:pPr>
+        <w:ind w:left="1796" w:hanging="360"/>
+      </w:pPr>
+      <w:rPr>
+        <w:rFonts w:ascii="Calibri Light" w:eastAsiaTheme="minorHAnsi" w:hAnsi="Calibri Light" w:cs="Calibri Light" w:hint="default"/>
+      </w:rPr>
+    </w:lvl>
+    <w:lvl w:ilvl="1" w:tplc="0C000003">
+      <w:start w:val="1"/>
+      <w:numFmt w:val="bullet"/>
+      <w:lvlText w:val="o"/>
+      <w:lvlJc w:val="left"/>
+      <w:pPr>
+        <w:ind w:left="2516" w:hanging="360"/>
+      </w:pPr>
+      <w:rPr>
+        <w:rFonts w:ascii="Courier New" w:hAnsi="Courier New" w:cs="Courier New" w:hint="default"/>
+      </w:rPr>
+    </w:lvl>
+    <w:lvl w:ilvl="2" w:tplc="0C000005" w:tentative="1">
+      <w:start w:val="1"/>
+      <w:numFmt w:val="bullet"/>
+      <w:lvlText w:val=""/>
+      <w:lvlJc w:val="left"/>
+      <w:pPr>
+        <w:ind w:left="3236" w:hanging="360"/>
+      </w:pPr>
+      <w:rPr>
+        <w:rFonts w:ascii="Wingdings" w:hAnsi="Wingdings" w:hint="default"/>
+      </w:rPr>
+    </w:lvl>
+    <w:lvl w:ilvl="3" w:tplc="0C000001" w:tentative="1">
+      <w:start w:val="1"/>
+      <w:numFmt w:val="bullet"/>
+      <w:lvlText w:val=""/>
+      <w:lvlJc w:val="left"/>
+      <w:pPr>
+        <w:ind w:left="3956" w:hanging="360"/>
+      </w:pPr>
+      <w:rPr>
+        <w:rFonts w:ascii="Symbol" w:hAnsi="Symbol" w:hint="default"/>
+      </w:rPr>
+    </w:lvl>
+    <w:lvl w:ilvl="4" w:tplc="0C000003" w:tentative="1">
+      <w:start w:val="1"/>
+      <w:numFmt w:val="bullet"/>
+      <w:lvlText w:val="o"/>
+      <w:lvlJc w:val="left"/>
+      <w:pPr>
+        <w:ind w:left="4676" w:hanging="360"/>
+      </w:pPr>
+      <w:rPr>
+        <w:rFonts w:ascii="Courier New" w:hAnsi="Courier New" w:cs="Courier New" w:hint="default"/>
+      </w:rPr>
+    </w:lvl>
+    <w:lvl w:ilvl="5" w:tplc="0C000005" w:tentative="1">
+      <w:start w:val="1"/>
+      <w:numFmt w:val="bullet"/>
+      <w:lvlText w:val=""/>
+      <w:lvlJc w:val="left"/>
+      <w:pPr>
+        <w:ind w:left="5396" w:hanging="360"/>
+      </w:pPr>
+      <w:rPr>
+        <w:rFonts w:ascii="Wingdings" w:hAnsi="Wingdings" w:hint="default"/>
+      </w:rPr>
+    </w:lvl>
+    <w:lvl w:ilvl="6" w:tplc="0C000001" w:tentative="1">
+      <w:start w:val="1"/>
+      <w:numFmt w:val="bullet"/>
+      <w:lvlText w:val=""/>
+      <w:lvlJc w:val="left"/>
+      <w:pPr>
+        <w:ind w:left="6116" w:hanging="360"/>
+      </w:pPr>
+      <w:rPr>
+        <w:rFonts w:ascii="Symbol" w:hAnsi="Symbol" w:hint="default"/>
+      </w:rPr>
+    </w:lvl>
+    <w:lvl w:ilvl="7" w:tplc="0C000003" w:tentative="1">
+      <w:start w:val="1"/>
+      <w:numFmt w:val="bullet"/>
+      <w:lvlText w:val="o"/>
+      <w:lvlJc w:val="left"/>
+      <w:pPr>
+        <w:ind w:left="6836" w:hanging="360"/>
+      </w:pPr>
+      <w:rPr>
+        <w:rFonts w:ascii="Courier New" w:hAnsi="Courier New" w:cs="Courier New" w:hint="default"/>
+      </w:rPr>
+    </w:lvl>
+    <w:lvl w:ilvl="8" w:tplc="0C000005" w:tentative="1">
+      <w:start w:val="1"/>
+      <w:numFmt w:val="bullet"/>
+      <w:lvlText w:val=""/>
+      <w:lvlJc w:val="left"/>
+      <w:pPr>
+        <w:ind w:left="7556" w:hanging="360"/>
+      </w:pPr>
+      <w:rPr>
+        <w:rFonts w:ascii="Wingdings" w:hAnsi="Wingdings" w:hint="default"/>
+      </w:rPr>
+    </w:lvl>
+  </w:abstractNum>
   <w:num w:numId="1" w16cid:durableId="177165232">
     <w:abstractNumId w:val="0"/>
   </w:num>
   <w:num w:numId="2" w16cid:durableId="262955706">
+    <w:abstractNumId w:val="2"/>
+  </w:num>
+  <w:num w:numId="3" w16cid:durableId="614554596">
+    <w:abstractNumId w:val="3"/>
+  </w:num>
+  <w:num w:numId="4" w16cid:durableId="1934782934">
     <w:abstractNumId w:val="1"/>
   </w:num>
 </w:numbering>

</xml_diff>

<commit_message>
Fix typos in cv
</commit_message>
<xml_diff>
--- a/src/cv/CV.docx
+++ b/src/cv/CV.docx
@@ -116,6 +116,16 @@
                                 <w:lang w:val="en-US"/>
                               </w:rPr>
                               <w:t>The lates</w:t>
+                            </w:r>
+                            <w:r>
+                              <w:rPr>
+                                <w:i/>
+                                <w:color w:val="404040" w:themeColor="text1" w:themeTint="BF"/>
+                                <w:sz w:val="16"/>
+                                <w:szCs w:val="24"/>
+                                <w:lang w:val="en-US"/>
+                              </w:rPr>
+                              <w:t>t</w:t>
                             </w:r>
                             <w:r>
                               <w:rPr>
@@ -301,7 +311,7 @@
                                 <w:szCs w:val="24"/>
                                 <w:lang w:val="en-US"/>
                               </w:rPr>
-                              <w:t>06-Nov-2023</w:t>
+                              <w:t>04-Apr-2024</w:t>
                             </w:r>
                             <w:r>
                               <w:rPr>
@@ -405,6 +415,16 @@
                           <w:lang w:val="en-US"/>
                         </w:rPr>
                         <w:t>The lates</w:t>
+                      </w:r>
+                      <w:r>
+                        <w:rPr>
+                          <w:i/>
+                          <w:color w:val="404040" w:themeColor="text1" w:themeTint="BF"/>
+                          <w:sz w:val="16"/>
+                          <w:szCs w:val="24"/>
+                          <w:lang w:val="en-US"/>
+                        </w:rPr>
+                        <w:t>t</w:t>
                       </w:r>
                       <w:r>
                         <w:rPr>
@@ -590,7 +610,7 @@
                           <w:szCs w:val="24"/>
                           <w:lang w:val="en-US"/>
                         </w:rPr>
-                        <w:t>06-Nov-2023</w:t>
+                        <w:t>04-Apr-2024</w:t>
                       </w:r>
                       <w:r>
                         <w:rPr>
@@ -999,16 +1019,8 @@
                 <w:rPr>
                   <w:rStyle w:val="Hyperlink"/>
                 </w:rPr>
-                <w:t>.com/an-</w:t>
+                <w:t>.com/an-dr</w:t>
               </w:r>
-              <w:proofErr w:type="spellStart"/>
-              <w:r>
-                <w:rPr>
-                  <w:rStyle w:val="Hyperlink"/>
-                </w:rPr>
-                <w:t>dr</w:t>
-              </w:r>
-              <w:proofErr w:type="spellEnd"/>
             </w:hyperlink>
           </w:p>
           <w:p>
@@ -1184,15 +1196,7 @@
       </w:r>
       <w:r>
         <w:tab/>
-        <w:t xml:space="preserve">GDB, Microsoft DAP, </w:t>
-      </w:r>
-      <w:proofErr w:type="spellStart"/>
-      <w:r>
-        <w:t>OpenOCD</w:t>
-      </w:r>
-      <w:proofErr w:type="spellEnd"/>
-      <w:r>
-        <w:t>,</w:t>
+        <w:t>GDB, Microsoft DAP, OpenOCD,</w:t>
       </w:r>
     </w:p>
     <w:p>
@@ -1427,7 +1431,6 @@
         </w:rPr>
         <w:t xml:space="preserve">(code examples, </w:t>
       </w:r>
-      <w:proofErr w:type="gramStart"/>
       <w:r>
         <w:rPr>
           <w:sz w:val="16"/>
@@ -1435,7 +1438,6 @@
         </w:rPr>
         <w:t>open source</w:t>
       </w:r>
-      <w:proofErr w:type="gramEnd"/>
       <w:r>
         <w:rPr>
           <w:sz w:val="16"/>
@@ -1961,19 +1963,7 @@
           <w:sz w:val="20"/>
           <w:szCs w:val="20"/>
         </w:rPr>
-        <w:t>R</w:t>
-      </w:r>
-      <w:r>
-        <w:rPr>
-          <w:rFonts w:asciiTheme="majorHAnsi" w:hAnsiTheme="majorHAnsi" w:cstheme="majorHAnsi"/>
-          <w:b/>
-          <w:bCs/>
-          <w:i/>
-          <w:iCs/>
-          <w:sz w:val="20"/>
-          <w:szCs w:val="20"/>
-        </w:rPr>
-        <w:t>evised polished and crystalized the team development workflow</w:t>
+        <w:t>Revised polished and crystalized the team development workflow</w:t>
       </w:r>
       <w:r>
         <w:rPr>
@@ -2011,19 +2001,17 @@
           <w:sz w:val="20"/>
           <w:szCs w:val="20"/>
         </w:rPr>
-        <w:t xml:space="preserve">Established </w:t>
-      </w:r>
-      <w:r>
-        <w:rPr>
-          <w:rFonts w:asciiTheme="majorHAnsi" w:hAnsiTheme="majorHAnsi" w:cstheme="majorHAnsi"/>
-          <w:b/>
-          <w:bCs/>
+        <w:t>Established an effective information exchange I the team</w:t>
+      </w:r>
+      <w:r>
+        <w:rPr>
+          <w:rFonts w:asciiTheme="majorHAnsi" w:hAnsiTheme="majorHAnsi" w:cstheme="majorHAnsi"/>
           <w:i/>
           <w:iCs/>
           <w:sz w:val="20"/>
           <w:szCs w:val="20"/>
         </w:rPr>
-        <w:t>an effective information exchange I the team</w:t>
+        <w:t xml:space="preserve"> through </w:t>
       </w:r>
       <w:r>
         <w:rPr>
@@ -2033,7 +2021,7 @@
           <w:sz w:val="20"/>
           <w:szCs w:val="20"/>
         </w:rPr>
-        <w:t xml:space="preserve"> through </w:t>
+        <w:t>a documentation system</w:t>
       </w:r>
       <w:r>
         <w:rPr>
@@ -2043,27 +2031,7 @@
           <w:sz w:val="20"/>
           <w:szCs w:val="20"/>
         </w:rPr>
-        <w:t>a documentation system</w:t>
-      </w:r>
-      <w:r>
-        <w:rPr>
-          <w:rFonts w:asciiTheme="majorHAnsi" w:hAnsiTheme="majorHAnsi" w:cstheme="majorHAnsi"/>
-          <w:i/>
-          <w:iCs/>
-          <w:sz w:val="20"/>
-          <w:szCs w:val="20"/>
-        </w:rPr>
-        <w:t xml:space="preserve">, established a team </w:t>
-      </w:r>
-      <w:r>
-        <w:rPr>
-          <w:rFonts w:asciiTheme="majorHAnsi" w:hAnsiTheme="majorHAnsi" w:cstheme="majorHAnsi"/>
-          <w:i/>
-          <w:iCs/>
-          <w:sz w:val="20"/>
-          <w:szCs w:val="20"/>
-        </w:rPr>
-        <w:t>book library.</w:t>
+        <w:t>, established a team book library.</w:t>
       </w:r>
     </w:p>
     <w:p>
@@ -2091,28 +2059,18 @@
           <w:sz w:val="20"/>
           <w:szCs w:val="20"/>
         </w:rPr>
-        <w:t>A</w:t>
-      </w:r>
-      <w:r>
-        <w:rPr>
-          <w:rFonts w:asciiTheme="majorHAnsi" w:hAnsiTheme="majorHAnsi" w:cstheme="majorHAnsi"/>
+        <w:t xml:space="preserve">Actively participating in the </w:t>
+      </w:r>
+      <w:r>
+        <w:rPr>
+          <w:rFonts w:asciiTheme="majorHAnsi" w:hAnsiTheme="majorHAnsi" w:cstheme="majorHAnsi"/>
+          <w:b/>
+          <w:bCs/>
           <w:i/>
           <w:iCs/>
           <w:sz w:val="20"/>
           <w:szCs w:val="20"/>
         </w:rPr>
-        <w:t xml:space="preserve">ctively participating in the </w:t>
-      </w:r>
-      <w:r>
-        <w:rPr>
-          <w:rFonts w:asciiTheme="majorHAnsi" w:hAnsiTheme="majorHAnsi" w:cstheme="majorHAnsi"/>
-          <w:b/>
-          <w:bCs/>
-          <w:i/>
-          <w:iCs/>
-          <w:sz w:val="20"/>
-          <w:szCs w:val="20"/>
-        </w:rPr>
         <w:t>integration of the AI technologies in the company development practices</w:t>
       </w:r>
     </w:p>
@@ -2193,21 +2151,8 @@
         <w:t xml:space="preserve"> GIT</w:t>
       </w:r>
       <w:r>
-        <w:t xml:space="preserve">; </w:t>
-      </w:r>
-      <w:proofErr w:type="spellStart"/>
-      <w:r>
-        <w:t>SAFe</w:t>
-      </w:r>
-      <w:proofErr w:type="spellEnd"/>
-      <w:r>
-        <w:t xml:space="preserve">; </w:t>
-      </w:r>
-      <w:proofErr w:type="gramStart"/>
-      <w:r>
-        <w:t>SCRUM;</w:t>
-      </w:r>
-      <w:proofErr w:type="gramEnd"/>
+        <w:t>; SAFe; SCRUM;</w:t>
+      </w:r>
     </w:p>
     <w:p/>
     <w:p>
@@ -2446,17 +2391,7 @@
           <w:sz w:val="20"/>
           <w:szCs w:val="20"/>
         </w:rPr>
-        <w:t xml:space="preserve"> (</w:t>
-      </w:r>
-      <w:r>
-        <w:rPr>
-          <w:rFonts w:asciiTheme="majorHAnsi" w:hAnsiTheme="majorHAnsi" w:cstheme="majorHAnsi"/>
-          <w:i/>
-          <w:iCs/>
-          <w:sz w:val="20"/>
-          <w:szCs w:val="20"/>
-        </w:rPr>
-        <w:t xml:space="preserve">about </w:t>
+        <w:t xml:space="preserve"> (about </w:t>
       </w:r>
       <w:r>
         <w:rPr>
@@ -2504,37 +2439,7 @@
           <w:sz w:val="20"/>
           <w:szCs w:val="20"/>
         </w:rPr>
-        <w:t xml:space="preserve">Sequence Manager – an entity for </w:t>
-      </w:r>
-      <w:r>
-        <w:rPr>
-          <w:rFonts w:asciiTheme="majorHAnsi" w:hAnsiTheme="majorHAnsi" w:cstheme="majorHAnsi"/>
-          <w:i/>
-          <w:iCs/>
-          <w:sz w:val="20"/>
-          <w:szCs w:val="20"/>
-        </w:rPr>
-        <w:t>organiz</w:t>
-      </w:r>
-      <w:r>
-        <w:rPr>
-          <w:rFonts w:asciiTheme="majorHAnsi" w:hAnsiTheme="majorHAnsi" w:cstheme="majorHAnsi"/>
-          <w:i/>
-          <w:iCs/>
-          <w:sz w:val="20"/>
-          <w:szCs w:val="20"/>
-        </w:rPr>
-        <w:t>ing</w:t>
-      </w:r>
-      <w:r>
-        <w:rPr>
-          <w:rFonts w:asciiTheme="majorHAnsi" w:hAnsiTheme="majorHAnsi" w:cstheme="majorHAnsi"/>
-          <w:i/>
-          <w:iCs/>
-          <w:sz w:val="20"/>
-          <w:szCs w:val="20"/>
-        </w:rPr>
-        <w:t xml:space="preserve"> complex technological processes into easily manageable sequences and subsequently provide step-by-step implementations for each </w:t>
+        <w:t xml:space="preserve">Sequence Manager – an entity for organizing complex technological processes into easily manageable sequences and subsequently provide step-by-step implementations for each </w:t>
       </w:r>
       <w:r>
         <w:rPr>
@@ -3026,15 +2931,7 @@
         <w:t>Common Industrial Protocol (CIP)</w:t>
       </w:r>
       <w:r>
-        <w:t xml:space="preserve">; </w:t>
-      </w:r>
-      <w:proofErr w:type="spellStart"/>
-      <w:r>
-        <w:t>SAFe</w:t>
-      </w:r>
-      <w:proofErr w:type="spellEnd"/>
-      <w:r>
-        <w:t>; SCRUM</w:t>
+        <w:t>; SAFe; SCRUM</w:t>
       </w:r>
     </w:p>
     <w:p>
@@ -3273,25 +3170,7 @@
           <w:i/>
           <w:iCs/>
         </w:rPr>
-        <w:t xml:space="preserve">Development of tools and drivers for ESP-based processors. Involved in development of debugging tools like </w:t>
-      </w:r>
-      <w:proofErr w:type="spellStart"/>
-      <w:r>
-        <w:rPr>
-          <w:rFonts w:asciiTheme="majorHAnsi" w:hAnsiTheme="majorHAnsi" w:cstheme="majorHAnsi"/>
-          <w:i/>
-          <w:iCs/>
-        </w:rPr>
-        <w:t>OpenOCD</w:t>
-      </w:r>
-      <w:proofErr w:type="spellEnd"/>
-      <w:r>
-        <w:rPr>
-          <w:rFonts w:asciiTheme="majorHAnsi" w:hAnsiTheme="majorHAnsi" w:cstheme="majorHAnsi"/>
-          <w:i/>
-          <w:iCs/>
-        </w:rPr>
-        <w:t xml:space="preserve"> and GDB. Implementing and development of debug module based on DAP protocol; Implementing and developing </w:t>
+        <w:t xml:space="preserve">Development of tools and drivers for ESP-based processors. Involved in development of debugging tools like OpenOCD and GDB. Implementing and development of debug module based on DAP protocol; Implementing and developing </w:t>
       </w:r>
       <w:r>
         <w:rPr>
@@ -3327,15 +3206,7 @@
       </w:r>
       <w:r>
         <w:tab/>
-        <w:t xml:space="preserve">- Debugging tools development (Debug adapter for ESP-IDF VSCode Extension, </w:t>
-      </w:r>
-      <w:proofErr w:type="spellStart"/>
-      <w:r>
-        <w:t>OpenOCD</w:t>
-      </w:r>
-      <w:proofErr w:type="spellEnd"/>
-      <w:r>
-        <w:t>)</w:t>
+        <w:t>- Debugging tools development (Debug adapter for ESP-IDF VSCode Extension, OpenOCD)</w:t>
       </w:r>
     </w:p>
     <w:p>
@@ -3388,13 +3259,8 @@
         <w:ind w:left="284"/>
       </w:pPr>
       <w:r>
-        <w:t xml:space="preserve">Technologies: C/C++; Python; GIT; ESP-IDF; USB; VSCode Extensions; Powershell; CI; Docker; GitHub; FreeRTOS; TinyUSB; Xtensa; Raspberry; Microsoft DAP; </w:t>
-      </w:r>
-      <w:proofErr w:type="spellStart"/>
-      <w:r>
-        <w:t>OpenOCD</w:t>
-      </w:r>
-      <w:proofErr w:type="spellEnd"/>
+        <w:t>Technologies: C/C++; Python; GIT; ESP-IDF; USB; VSCode Extensions; Powershell; CI; Docker; GitHub; FreeRTOS; TinyUSB; Xtensa; Raspberry; Microsoft DAP; OpenOCD</w:t>
+      </w:r>
     </w:p>
     <w:p>
       <w:pPr>
@@ -4112,15 +3978,7 @@
         <w:ind w:left="284"/>
       </w:pPr>
       <w:r>
-        <w:t xml:space="preserve">Technologies: Python; SciPy; OpenCV; Visual Studio; Eclipse; Octave; MATLAB; Autodesk Inventor; CCD devices; IR-, Vis-, UF- imagery devices; Raspberry Pi; ARM; STM32; </w:t>
-      </w:r>
-      <w:proofErr w:type="spellStart"/>
-      <w:r>
-        <w:t>CANbus</w:t>
-      </w:r>
-      <w:proofErr w:type="spellEnd"/>
-      <w:r>
-        <w:t>; SPI; I2C; RS-232</w:t>
+        <w:t>Technologies: Python; SciPy; OpenCV; Visual Studio; Eclipse; Octave; MATLAB; Autodesk Inventor; CCD devices; IR-, Vis-, UF- imagery devices; Raspberry Pi; ARM; STM32; CANbus; SPI; I2C; RS-232</w:t>
       </w:r>
     </w:p>
     <w:p>
@@ -4273,15 +4131,7 @@
       </w:r>
       <w:r>
         <w:tab/>
-        <w:t>- Preparing on-ground demonstration of the satellite’s (</w:t>
-      </w:r>
-      <w:proofErr w:type="spellStart"/>
-      <w:r>
-        <w:t>Chibis</w:t>
-      </w:r>
-      <w:proofErr w:type="spellEnd"/>
-      <w:r>
-        <w:t>-M) system with our modification</w:t>
+        <w:t>- Preparing on-ground demonstration of the satellite’s (Chibis-M) system with our modification</w:t>
       </w:r>
     </w:p>
     <w:p>
@@ -4317,23 +4167,7 @@
         <w:ind w:left="284"/>
       </w:pPr>
       <w:r>
-        <w:t xml:space="preserve">Technologies: C/C++, ColorForth, Visual Studio, </w:t>
-      </w:r>
-      <w:proofErr w:type="spellStart"/>
-      <w:r>
-        <w:t>AtmelStudio</w:t>
-      </w:r>
-      <w:proofErr w:type="spellEnd"/>
-      <w:r>
-        <w:t xml:space="preserve">, Autodesk Inventor, MATLAB, Stack architecture processors, CCD devices, Arduino, AVR, </w:t>
-      </w:r>
-      <w:proofErr w:type="spellStart"/>
-      <w:r>
-        <w:t>CANbus</w:t>
-      </w:r>
-      <w:proofErr w:type="spellEnd"/>
-      <w:r>
-        <w:t>.</w:t>
+        <w:t>Technologies: C/C++, ColorForth, Visual Studio, AtmelStudio, Autodesk Inventor, MATLAB, Stack architecture processors, CCD devices, Arduino, AVR, CANbus.</w:t>
       </w:r>
     </w:p>
     <w:p/>

</xml_diff>